<commit_message>
Updated Makefile and examples
</commit_message>
<xml_diff>
--- a/SecAFall16.docx
+++ b/SecAFall16.docx
@@ -77,7 +77,7 @@
         <w:pStyle w:val="Date"/>
       </w:pPr>
       <w:r>
-        <w:t xml:space="preserve">Wed,</w:t>
+        <w:t xml:space="preserve">Thu,</w:t>
       </w:r>
       <w:r>
         <w:t xml:space="preserve"> </w:t>
@@ -89,7 +89,7 @@
         <w:t xml:space="preserve"> </w:t>
       </w:r>
       <w:r>
-        <w:t xml:space="preserve">3,</w:t>
+        <w:t xml:space="preserve">4,</w:t>
       </w:r>
       <w:r>
         <w:t xml:space="preserve"> </w:t>
@@ -101,13 +101,13 @@
         <w:t xml:space="preserve"> </w:t>
       </w:r>
       <w:r>
-        <w:t xml:space="preserve">6:13:38</w:t>
-      </w:r>
-      <w:r>
-        <w:t xml:space="preserve"> </w:t>
-      </w:r>
-      <w:r>
-        <w:t xml:space="preserve">PM</w:t>
+        <w:t xml:space="preserve">9:55:53</w:t>
+      </w:r>
+      <w:r>
+        <w:t xml:space="preserve"> </w:t>
+      </w:r>
+      <w:r>
+        <w:t xml:space="preserve">AM</w:t>
       </w:r>
     </w:p>
     <w:p>
@@ -1859,24 +1859,15 @@
     </w:p>
     <w:p>
       <w:pPr>
-        <w:pStyle w:val="DefinitionTerm"/>
-      </w:pPr>
-      <w:r>
-        <w:t xml:space="preserve">Week 1, August 23</w:t>
-      </w:r>
-    </w:p>
-    <w:p>
-      <w:pPr>
-        <w:pStyle w:val="Definition"/>
-      </w:pPr>
-      <w:r>
-        <w:t xml:space="preserve">LIS Education and professional life</w:t>
+        <w:pStyle w:val="FirstParagraph"/>
+      </w:pPr>
+      <w:r>
+        <w:t xml:space="preserve">Week 1, August 23: LIS Education and professional life</w:t>
       </w:r>
     </w:p>
     <w:p>
       <w:pPr>
         <w:pStyle w:val="Compact"/>
-        <w:pStyle w:val="Definition"/>
         <w:numPr>
           <w:numId w:val="1007"/>
           <w:ilvl w:val="0"/>
@@ -1925,7 +1916,6 @@
     <w:p>
       <w:pPr>
         <w:pStyle w:val="Compact"/>
-        <w:pStyle w:val="Definition"/>
         <w:numPr>
           <w:numId w:val="1007"/>
           <w:ilvl w:val="0"/>
@@ -1982,24 +1972,15 @@
     </w:p>
     <w:p>
       <w:pPr>
-        <w:pStyle w:val="DefinitionTerm"/>
-      </w:pPr>
-      <w:r>
-        <w:t xml:space="preserve">Week 2, August 30</w:t>
-      </w:r>
-    </w:p>
-    <w:p>
-      <w:pPr>
-        <w:pStyle w:val="Definition"/>
-      </w:pPr>
-      <w:r>
-        <w:t xml:space="preserve">Users and information needs</w:t>
+        <w:pStyle w:val="FirstParagraph"/>
+      </w:pPr>
+      <w:r>
+        <w:t xml:space="preserve">Week 2, August 30: Users and information needs</w:t>
       </w:r>
     </w:p>
     <w:p>
       <w:pPr>
         <w:pStyle w:val="Compact"/>
-        <w:pStyle w:val="Definition"/>
         <w:numPr>
           <w:numId w:val="1008"/>
           <w:ilvl w:val="0"/>
@@ -2102,7 +2083,6 @@
     <w:p>
       <w:pPr>
         <w:pStyle w:val="Compact"/>
-        <w:pStyle w:val="Definition"/>
         <w:numPr>
           <w:numId w:val="1008"/>
           <w:ilvl w:val="0"/>
@@ -2141,24 +2121,15 @@
     </w:p>
     <w:p>
       <w:pPr>
-        <w:pStyle w:val="DefinitionTerm"/>
-      </w:pPr>
-      <w:r>
-        <w:t xml:space="preserve">Week 3, September 6</w:t>
-      </w:r>
-    </w:p>
-    <w:p>
-      <w:pPr>
-        <w:pStyle w:val="Definition"/>
-      </w:pPr>
-      <w:r>
-        <w:t xml:space="preserve">Research Methods</w:t>
+        <w:pStyle w:val="FirstParagraph"/>
+      </w:pPr>
+      <w:r>
+        <w:t xml:space="preserve">Week 3, September 6: Research Methods</w:t>
       </w:r>
     </w:p>
     <w:p>
       <w:pPr>
         <w:pStyle w:val="Compact"/>
-        <w:pStyle w:val="Definition"/>
         <w:numPr>
           <w:numId w:val="1009"/>
           <w:ilvl w:val="0"/>
@@ -2207,7 +2178,6 @@
     <w:p>
       <w:pPr>
         <w:pStyle w:val="Compact"/>
-        <w:pStyle w:val="Definition"/>
         <w:numPr>
           <w:numId w:val="1009"/>
           <w:ilvl w:val="0"/>
@@ -2237,24 +2207,15 @@
     </w:p>
     <w:p>
       <w:pPr>
-        <w:pStyle w:val="DefinitionTerm"/>
-      </w:pPr>
-      <w:r>
-        <w:t xml:space="preserve">Week 4, September 13</w:t>
-      </w:r>
-    </w:p>
-    <w:p>
-      <w:pPr>
-        <w:pStyle w:val="Definition"/>
-      </w:pPr>
-      <w:r>
-        <w:t xml:space="preserve">Structures and Standards</w:t>
+        <w:pStyle w:val="FirstParagraph"/>
+      </w:pPr>
+      <w:r>
+        <w:t xml:space="preserve">Week 4, September 13: Structures and Standards</w:t>
       </w:r>
     </w:p>
     <w:p>
       <w:pPr>
         <w:pStyle w:val="Compact"/>
-        <w:pStyle w:val="Definition"/>
         <w:numPr>
           <w:numId w:val="1010"/>
           <w:ilvl w:val="0"/>
@@ -2276,7 +2237,6 @@
     <w:p>
       <w:pPr>
         <w:pStyle w:val="Compact"/>
-        <w:pStyle w:val="Definition"/>
         <w:numPr>
           <w:numId w:val="1010"/>
           <w:ilvl w:val="0"/>
@@ -2324,24 +2284,15 @@
     </w:p>
     <w:p>
       <w:pPr>
-        <w:pStyle w:val="DefinitionTerm"/>
-      </w:pPr>
-      <w:r>
-        <w:t xml:space="preserve">Week 5, September 20</w:t>
-      </w:r>
-    </w:p>
-    <w:p>
-      <w:pPr>
-        <w:pStyle w:val="Definition"/>
-      </w:pPr>
-      <w:r>
-        <w:t xml:space="preserve">Approaches to organizing information</w:t>
+        <w:pStyle w:val="FirstParagraph"/>
+      </w:pPr>
+      <w:r>
+        <w:t xml:space="preserve">Week 5, September 20: Approaches to organizing information</w:t>
       </w:r>
     </w:p>
     <w:p>
       <w:pPr>
         <w:pStyle w:val="Compact"/>
-        <w:pStyle w:val="Definition"/>
         <w:numPr>
           <w:numId w:val="1011"/>
           <w:ilvl w:val="0"/>
@@ -2363,7 +2314,6 @@
     <w:p>
       <w:pPr>
         <w:pStyle w:val="Compact"/>
-        <w:pStyle w:val="Definition"/>
         <w:numPr>
           <w:numId w:val="1011"/>
           <w:ilvl w:val="0"/>
@@ -2411,24 +2361,15 @@
     </w:p>
     <w:p>
       <w:pPr>
-        <w:pStyle w:val="DefinitionTerm"/>
-      </w:pPr>
-      <w:r>
-        <w:t xml:space="preserve">Week 6, September 27</w:t>
-      </w:r>
-    </w:p>
-    <w:p>
-      <w:pPr>
-        <w:pStyle w:val="Definition"/>
-      </w:pPr>
-      <w:r>
-        <w:t xml:space="preserve">Collections</w:t>
+        <w:pStyle w:val="FirstParagraph"/>
+      </w:pPr>
+      <w:r>
+        <w:t xml:space="preserve">Week 6, September 27: Collections</w:t>
       </w:r>
     </w:p>
     <w:p>
       <w:pPr>
         <w:pStyle w:val="Compact"/>
-        <w:pStyle w:val="Definition"/>
         <w:numPr>
           <w:numId w:val="1012"/>
           <w:ilvl w:val="0"/>
@@ -2459,7 +2400,6 @@
     <w:p>
       <w:pPr>
         <w:pStyle w:val="Compact"/>
-        <w:pStyle w:val="Definition"/>
         <w:numPr>
           <w:numId w:val="1012"/>
           <w:ilvl w:val="0"/>
@@ -2507,24 +2447,15 @@
     </w:p>
     <w:p>
       <w:pPr>
-        <w:pStyle w:val="DefinitionTerm"/>
-      </w:pPr>
-      <w:r>
-        <w:t xml:space="preserve">Week 7, October 4</w:t>
-      </w:r>
-    </w:p>
-    <w:p>
-      <w:pPr>
-        <w:pStyle w:val="Definition"/>
-      </w:pPr>
-      <w:r>
-        <w:t xml:space="preserve">Preservation</w:t>
+        <w:pStyle w:val="FirstParagraph"/>
+      </w:pPr>
+      <w:r>
+        <w:t xml:space="preserve">Week 7, October 4: Preservation</w:t>
       </w:r>
     </w:p>
     <w:p>
       <w:pPr>
         <w:pStyle w:val="Compact"/>
-        <w:pStyle w:val="Definition"/>
         <w:numPr>
           <w:numId w:val="1013"/>
           <w:ilvl w:val="0"/>
@@ -2546,7 +2477,6 @@
     <w:p>
       <w:pPr>
         <w:pStyle w:val="Compact"/>
-        <w:pStyle w:val="Definition"/>
         <w:numPr>
           <w:numId w:val="1013"/>
           <w:ilvl w:val="0"/>
@@ -2576,24 +2506,15 @@
     </w:p>
     <w:p>
       <w:pPr>
-        <w:pStyle w:val="DefinitionTerm"/>
-      </w:pPr>
-      <w:r>
-        <w:t xml:space="preserve">Week 8, October 11</w:t>
-      </w:r>
-    </w:p>
-    <w:p>
-      <w:pPr>
-        <w:pStyle w:val="Definition"/>
-      </w:pPr>
-      <w:r>
-        <w:t xml:space="preserve">Search and discovery</w:t>
+        <w:pStyle w:val="FirstParagraph"/>
+      </w:pPr>
+      <w:r>
+        <w:t xml:space="preserve">Week 8, October 11: Search and discovery</w:t>
       </w:r>
     </w:p>
     <w:p>
       <w:pPr>
         <w:pStyle w:val="Compact"/>
-        <w:pStyle w:val="Definition"/>
         <w:numPr>
           <w:numId w:val="1014"/>
           <w:ilvl w:val="0"/>
@@ -2642,7 +2563,6 @@
     <w:p>
       <w:pPr>
         <w:pStyle w:val="Compact"/>
-        <w:pStyle w:val="Definition"/>
         <w:numPr>
           <w:numId w:val="1014"/>
           <w:ilvl w:val="0"/>
@@ -2690,24 +2610,15 @@
     </w:p>
     <w:p>
       <w:pPr>
-        <w:pStyle w:val="DefinitionTerm"/>
-      </w:pPr>
-      <w:r>
-        <w:t xml:space="preserve">Week 9, October 18</w:t>
-      </w:r>
-    </w:p>
-    <w:p>
-      <w:pPr>
-        <w:pStyle w:val="Definition"/>
-      </w:pPr>
-      <w:r>
-        <w:t xml:space="preserve">Evaluation of systems and services</w:t>
+        <w:pStyle w:val="FirstParagraph"/>
+      </w:pPr>
+      <w:r>
+        <w:t xml:space="preserve">Week 9, October 18: Evaluation of systems and services</w:t>
       </w:r>
     </w:p>
     <w:p>
       <w:pPr>
         <w:pStyle w:val="Compact"/>
-        <w:pStyle w:val="Definition"/>
         <w:numPr>
           <w:numId w:val="1015"/>
           <w:ilvl w:val="0"/>
@@ -2720,7 +2631,6 @@
     <w:p>
       <w:pPr>
         <w:pStyle w:val="Compact"/>
-        <w:pStyle w:val="Definition"/>
         <w:numPr>
           <w:numId w:val="1015"/>
           <w:ilvl w:val="0"/>
@@ -2750,24 +2660,15 @@
     </w:p>
     <w:p>
       <w:pPr>
-        <w:pStyle w:val="DefinitionTerm"/>
-      </w:pPr>
-      <w:r>
-        <w:t xml:space="preserve">Week 10, October 25</w:t>
-      </w:r>
-    </w:p>
-    <w:p>
-      <w:pPr>
-        <w:pStyle w:val="Definition"/>
-      </w:pPr>
-      <w:r>
-        <w:t xml:space="preserve">Subject analysis and subject languages</w:t>
+        <w:pStyle w:val="FirstParagraph"/>
+      </w:pPr>
+      <w:r>
+        <w:t xml:space="preserve">Week 10, October 25: Subject analysis and subject languages</w:t>
       </w:r>
     </w:p>
     <w:p>
       <w:pPr>
         <w:pStyle w:val="Compact"/>
-        <w:pStyle w:val="Definition"/>
         <w:numPr>
           <w:numId w:val="1016"/>
           <w:ilvl w:val="0"/>
@@ -2825,7 +2726,6 @@
     <w:p>
       <w:pPr>
         <w:pStyle w:val="Compact"/>
-        <w:pStyle w:val="Definition"/>
         <w:numPr>
           <w:numId w:val="1016"/>
           <w:ilvl w:val="0"/>
@@ -5240,7 +5140,7 @@
     </w:lvl>
   </w:abstractNum>
   <w:abstractNum w:abstractNumId="990">
-    <w:nsid w:val="2cb6df0f"/>
+    <w:nsid w:val="18ddf9b0"/>
     <w:multiLevelType w:val="multilevel"/>
     <w:lvl w:ilvl="0">
       <w:numFmt w:val="bullet"/>
@@ -5321,7 +5221,7 @@
     </w:lvl>
   </w:abstractNum>
   <w:abstractNum w:abstractNumId="99411">
-    <w:nsid w:val="2f0414bd"/>
+    <w:nsid w:val="ba1523e8"/>
     <w:multiLevelType w:val="multilevel"/>
     <w:lvl w:ilvl="0">
       <w:start w:val="1"/>
@@ -5409,7 +5309,7 @@
     </w:lvl>
   </w:abstractNum>
   <w:abstractNum w:abstractNumId="991">
-    <w:nsid w:val="46a83071"/>
+    <w:nsid w:val="fbe58d52"/>
     <w:multiLevelType w:val="multilevel"/>
     <w:lvl w:ilvl="0">
       <w:numFmt w:val="bullet"/>

</xml_diff>

<commit_message>
Added 1 req reading W1, switched 1 from req to bac W4
</commit_message>
<xml_diff>
--- a/SecAFall16.docx
+++ b/SecAFall16.docx
@@ -77,7 +77,7 @@
         <w:pStyle w:val="Date"/>
       </w:pPr>
       <w:r>
-        <w:t xml:space="preserve">Thu,</w:t>
+        <w:t xml:space="preserve">Sun,</w:t>
       </w:r>
       <w:r>
         <w:t xml:space="preserve"> </w:t>
@@ -89,7 +89,7 @@
         <w:t xml:space="preserve"> </w:t>
       </w:r>
       <w:r>
-        <w:t xml:space="preserve">4,</w:t>
+        <w:t xml:space="preserve">7,</w:t>
       </w:r>
       <w:r>
         <w:t xml:space="preserve"> </w:t>
@@ -101,13 +101,13 @@
         <w:t xml:space="preserve"> </w:t>
       </w:r>
       <w:r>
-        <w:t xml:space="preserve">9:55:53</w:t>
-      </w:r>
-      <w:r>
-        <w:t xml:space="preserve"> </w:t>
-      </w:r>
-      <w:r>
-        <w:t xml:space="preserve">AM</w:t>
+        <w:t xml:space="preserve">3:12:10</w:t>
+      </w:r>
+      <w:r>
+        <w:t xml:space="preserve"> </w:t>
+      </w:r>
+      <w:r>
+        <w:t xml:space="preserve">PM</w:t>
       </w:r>
     </w:p>
     <w:p>
@@ -1928,6 +1928,15 @@
         <w:t xml:space="preserve"> </w:t>
       </w:r>
       <w:r>
+        <w:t xml:space="preserve">(Ferraris 2011)</w:t>
+      </w:r>
+      <w:r>
+        <w:t xml:space="preserve">,</w:t>
+      </w:r>
+      <w:r>
+        <w:t xml:space="preserve"> </w:t>
+      </w:r>
+      <w:r>
         <w:t xml:space="preserve">(Lavoie, Dempsey, and Connaway 2006)</w:t>
       </w:r>
       <w:r>
@@ -2231,6 +2240,15 @@
         <w:t xml:space="preserve">(Glushko 2015b)</w:t>
       </w:r>
       <w:r>
+        <w:t xml:space="preserve">,</w:t>
+      </w:r>
+      <w:r>
+        <w:t xml:space="preserve"> </w:t>
+      </w:r>
+      <w:r>
+        <w:t xml:space="preserve">(Bettels and Bishop 1993)</w:t>
+      </w:r>
+      <w:r>
         <w:t xml:space="preserve">.</w:t>
       </w:r>
     </w:p>
@@ -2267,15 +2285,6 @@
         <w:t xml:space="preserve"> </w:t>
       </w:r>
       <w:r>
-        <w:t xml:space="preserve">(Bettels and Bishop 1993)</w:t>
-      </w:r>
-      <w:r>
-        <w:t xml:space="preserve">,</w:t>
-      </w:r>
-      <w:r>
-        <w:t xml:space="preserve"> </w:t>
-      </w:r>
-      <w:r>
         <w:t xml:space="preserve">(Coombs, Renear, and DeRose 1987)</w:t>
       </w:r>
       <w:r>
@@ -3660,6 +3669,40 @@
         <w:pStyle w:val="Bibliography"/>
       </w:pPr>
       <w:r>
+        <w:t xml:space="preserve">Ferraris, Maurizio. 2011. “Social Ontology and Documentality.” In</w:t>
+      </w:r>
+      <w:r>
+        <w:t xml:space="preserve"> </w:t>
+      </w:r>
+      <w:r>
+        <w:rPr>
+          <w:i/>
+        </w:rPr>
+        <w:t xml:space="preserve">Approaches to Legal Ontologies: Theories, Domains, Methodologies</w:t>
+      </w:r>
+      <w:r>
+        <w:t xml:space="preserve">, edited by Giovanni Sartor, Pompeu Casanovas, Mariangela Biasiotti, and Meritxell Fernández-Barrera, 1:83–97. Law, Governance and Technology Series. Dordrecht: Springer Netherlands.</w:t>
+      </w:r>
+      <w:r>
+        <w:t xml:space="preserve"> </w:t>
+      </w:r>
+      <w:hyperlink r:id="rId81">
+        <w:r>
+          <w:rPr>
+            <w:rStyle w:val="Hyperlink"/>
+          </w:rPr>
+          <w:t xml:space="preserve">http://dx.doi.org/10.1007/978-94-007-0120-5_5</w:t>
+        </w:r>
+      </w:hyperlink>
+      <w:r>
+        <w:t xml:space="preserve">.</w:t>
+      </w:r>
+    </w:p>
+    <w:p>
+      <w:pPr>
+        <w:pStyle w:val="Bibliography"/>
+      </w:pPr>
+      <w:r>
         <w:t xml:space="preserve">Fidel, Raya. 2008. “Are We There yet?: Mixed Methods Research in Library and Information Science.”</w:t>
       </w:r>
       <w:r>
@@ -3677,7 +3720,7 @@
       <w:r>
         <w:t xml:space="preserve">30 (4): 265–72. doi:</w:t>
       </w:r>
-      <w:hyperlink r:id="rId81">
+      <w:hyperlink r:id="rId82">
         <w:r>
           <w:rPr>
             <w:rStyle w:val="Hyperlink"/>
@@ -3714,7 +3757,7 @@
       <w:r>
         <w:t xml:space="preserve"> </w:t>
       </w:r>
-      <w:hyperlink r:id="rId82">
+      <w:hyperlink r:id="rId83">
         <w:r>
           <w:rPr>
             <w:rStyle w:val="Hyperlink"/>
@@ -3748,7 +3791,7 @@
       <w:r>
         <w:t xml:space="preserve">63 (3): 558–73. doi:</w:t>
       </w:r>
-      <w:hyperlink r:id="rId83">
+      <w:hyperlink r:id="rId84">
         <w:r>
           <w:rPr>
             <w:rStyle w:val="Hyperlink"/>
@@ -3782,7 +3825,7 @@
       <w:r>
         <w:t xml:space="preserve"> </w:t>
       </w:r>
-      <w:hyperlink r:id="rId84">
+      <w:hyperlink r:id="rId85">
         <w:r>
           <w:rPr>
             <w:rStyle w:val="Hyperlink"/>
@@ -3816,7 +3859,7 @@
       <w:r>
         <w:t xml:space="preserve"> </w:t>
       </w:r>
-      <w:hyperlink r:id="rId84">
+      <w:hyperlink r:id="rId85">
         <w:r>
           <w:rPr>
             <w:rStyle w:val="Hyperlink"/>
@@ -3850,7 +3893,7 @@
       <w:r>
         <w:t xml:space="preserve"> </w:t>
       </w:r>
-      <w:hyperlink r:id="rId84">
+      <w:hyperlink r:id="rId85">
         <w:r>
           <w:rPr>
             <w:rStyle w:val="Hyperlink"/>
@@ -3884,7 +3927,7 @@
       <w:r>
         <w:t xml:space="preserve"> </w:t>
       </w:r>
-      <w:hyperlink r:id="rId84">
+      <w:hyperlink r:id="rId85">
         <w:r>
           <w:rPr>
             <w:rStyle w:val="Hyperlink"/>
@@ -3918,7 +3961,7 @@
       <w:r>
         <w:t xml:space="preserve"> </w:t>
       </w:r>
-      <w:hyperlink r:id="rId84">
+      <w:hyperlink r:id="rId85">
         <w:r>
           <w:rPr>
             <w:rStyle w:val="Hyperlink"/>
@@ -3952,7 +3995,7 @@
       <w:r>
         <w:t xml:space="preserve"> </w:t>
       </w:r>
-      <w:hyperlink r:id="rId84">
+      <w:hyperlink r:id="rId85">
         <w:r>
           <w:rPr>
             <w:rStyle w:val="Hyperlink"/>
@@ -3986,7 +4029,7 @@
       <w:r>
         <w:t xml:space="preserve">49 (4): 739–56. doi:</w:t>
       </w:r>
-      <w:hyperlink r:id="rId85">
+      <w:hyperlink r:id="rId86">
         <w:r>
           <w:rPr>
             <w:rStyle w:val="Hyperlink"/>
@@ -4023,7 +4066,7 @@
       <w:r>
         <w:t xml:space="preserve"> </w:t>
       </w:r>
-      <w:hyperlink r:id="rId86">
+      <w:hyperlink r:id="rId87">
         <w:r>
           <w:rPr>
             <w:rStyle w:val="Hyperlink"/>
@@ -4057,7 +4100,7 @@
       <w:r>
         <w:t xml:space="preserve"> </w:t>
       </w:r>
-      <w:hyperlink r:id="rId87">
+      <w:hyperlink r:id="rId88">
         <w:r>
           <w:rPr>
             <w:rStyle w:val="Hyperlink"/>
@@ -4094,7 +4137,7 @@
       <w:r>
         <w:t xml:space="preserve"> </w:t>
       </w:r>
-      <w:hyperlink r:id="rId88">
+      <w:hyperlink r:id="rId89">
         <w:r>
           <w:rPr>
             <w:rStyle w:val="Hyperlink"/>
@@ -4128,7 +4171,7 @@
       <w:r>
         <w:t xml:space="preserve">80 (1): 81–103. doi:</w:t>
       </w:r>
-      <w:hyperlink r:id="rId89">
+      <w:hyperlink r:id="rId90">
         <w:r>
           <w:rPr>
             <w:rStyle w:val="Hyperlink"/>
@@ -4182,7 +4225,7 @@
       <w:r>
         <w:t xml:space="preserve"> </w:t>
       </w:r>
-      <w:hyperlink r:id="rId90">
+      <w:hyperlink r:id="rId91">
         <w:r>
           <w:rPr>
             <w:rStyle w:val="Hyperlink"/>
@@ -4219,7 +4262,7 @@
       <w:r>
         <w:t xml:space="preserve"> </w:t>
       </w:r>
-      <w:hyperlink r:id="rId91">
+      <w:hyperlink r:id="rId92">
         <w:r>
           <w:rPr>
             <w:rStyle w:val="Hyperlink"/>
@@ -4256,7 +4299,7 @@
       <w:r>
         <w:t xml:space="preserve"> </w:t>
       </w:r>
-      <w:hyperlink r:id="rId92">
+      <w:hyperlink r:id="rId93">
         <w:r>
           <w:rPr>
             <w:rStyle w:val="Hyperlink"/>
@@ -4293,7 +4336,7 @@
       <w:r>
         <w:t xml:space="preserve"> </w:t>
       </w:r>
-      <w:hyperlink r:id="rId93">
+      <w:hyperlink r:id="rId94">
         <w:r>
           <w:rPr>
             <w:rStyle w:val="Hyperlink"/>
@@ -4330,7 +4373,7 @@
       <w:r>
         <w:t xml:space="preserve"> </w:t>
       </w:r>
-      <w:hyperlink r:id="rId94">
+      <w:hyperlink r:id="rId95">
         <w:r>
           <w:rPr>
             <w:rStyle w:val="Hyperlink"/>
@@ -4352,7 +4395,7 @@
       <w:r>
         <w:t xml:space="preserve"> </w:t>
       </w:r>
-      <w:hyperlink r:id="rId95">
+      <w:hyperlink r:id="rId96">
         <w:r>
           <w:rPr>
             <w:rStyle w:val="Hyperlink"/>
@@ -4386,7 +4429,7 @@
       <w:r>
         <w:t xml:space="preserve">14 (2): 159–76. doi:</w:t>
       </w:r>
-      <w:hyperlink r:id="rId96">
+      <w:hyperlink r:id="rId97">
         <w:r>
           <w:rPr>
             <w:rStyle w:val="Hyperlink"/>
@@ -4420,7 +4463,7 @@
       <w:r>
         <w:t xml:space="preserve"> </w:t>
       </w:r>
-      <w:hyperlink r:id="rId97">
+      <w:hyperlink r:id="rId98">
         <w:r>
           <w:rPr>
             <w:rStyle w:val="Hyperlink"/>
@@ -4451,7 +4494,7 @@
       <w:r>
         <w:t xml:space="preserve"> </w:t>
       </w:r>
-      <w:hyperlink r:id="rId98">
+      <w:hyperlink r:id="rId99">
         <w:r>
           <w:rPr>
             <w:rStyle w:val="Hyperlink"/>
@@ -4488,7 +4531,7 @@
       <w:r>
         <w:t xml:space="preserve"> </w:t>
       </w:r>
-      <w:hyperlink r:id="rId99">
+      <w:hyperlink r:id="rId100">
         <w:r>
           <w:rPr>
             <w:rStyle w:val="Hyperlink"/>
@@ -4522,7 +4565,7 @@
       <w:r>
         <w:t xml:space="preserve"> </w:t>
       </w:r>
-      <w:hyperlink r:id="rId100">
+      <w:hyperlink r:id="rId101">
         <w:r>
           <w:rPr>
             <w:rStyle w:val="Hyperlink"/>
@@ -4556,7 +4599,7 @@
       <w:r>
         <w:t xml:space="preserve"> </w:t>
       </w:r>
-      <w:hyperlink r:id="rId101">
+      <w:hyperlink r:id="rId102">
         <w:r>
           <w:rPr>
             <w:rStyle w:val="Hyperlink"/>
@@ -4590,7 +4633,7 @@
       <w:r>
         <w:t xml:space="preserve">69 (5): 736–54. doi:</w:t>
       </w:r>
-      <w:hyperlink r:id="rId102">
+      <w:hyperlink r:id="rId103">
         <w:r>
           <w:rPr>
             <w:rStyle w:val="Hyperlink"/>
@@ -4627,7 +4670,7 @@
       <w:r>
         <w:t xml:space="preserve"> </w:t>
       </w:r>
-      <w:hyperlink r:id="rId103">
+      <w:hyperlink r:id="rId104">
         <w:r>
           <w:rPr>
             <w:rStyle w:val="Hyperlink"/>
@@ -4661,7 +4704,7 @@
       <w:r>
         <w:t xml:space="preserve">28 (4): 501–20. doi:</w:t>
       </w:r>
-      <w:hyperlink r:id="rId104">
+      <w:hyperlink r:id="rId105">
         <w:r>
           <w:rPr>
             <w:rStyle w:val="Hyperlink"/>
@@ -4698,7 +4741,7 @@
       <w:r>
         <w:t xml:space="preserve"> </w:t>
       </w:r>
-      <w:hyperlink r:id="rId105">
+      <w:hyperlink r:id="rId106">
         <w:r>
           <w:rPr>
             <w:rStyle w:val="Hyperlink"/>
@@ -4732,7 +4775,7 @@
       <w:r>
         <w:t xml:space="preserve"> </w:t>
       </w:r>
-      <w:hyperlink r:id="rId106">
+      <w:hyperlink r:id="rId107">
         <w:r>
           <w:rPr>
             <w:rStyle w:val="Hyperlink"/>
@@ -4769,7 +4812,7 @@
       <w:r>
         <w:t xml:space="preserve"> </w:t>
       </w:r>
-      <w:hyperlink r:id="rId107">
+      <w:hyperlink r:id="rId108">
         <w:r>
           <w:rPr>
             <w:rStyle w:val="Hyperlink"/>
@@ -4791,7 +4834,7 @@
       <w:r>
         <w:t xml:space="preserve"> </w:t>
       </w:r>
-      <w:hyperlink r:id="rId108">
+      <w:hyperlink r:id="rId109">
         <w:r>
           <w:rPr>
             <w:rStyle w:val="Hyperlink"/>
@@ -4825,7 +4868,7 @@
       <w:r>
         <w:t xml:space="preserve">11 (3): 257–70. doi:</w:t>
       </w:r>
-      <w:hyperlink r:id="rId109">
+      <w:hyperlink r:id="rId110">
         <w:r>
           <w:rPr>
             <w:rStyle w:val="Hyperlink"/>
@@ -4859,7 +4902,7 @@
       <w:r>
         <w:t xml:space="preserve"> </w:t>
       </w:r>
-      <w:hyperlink r:id="rId110">
+      <w:hyperlink r:id="rId111">
         <w:r>
           <w:rPr>
             <w:rStyle w:val="Hyperlink"/>
@@ -4896,7 +4939,7 @@
       <w:r>
         <w:t xml:space="preserve"> </w:t>
       </w:r>
-      <w:hyperlink r:id="rId111">
+      <w:hyperlink r:id="rId112">
         <w:r>
           <w:rPr>
             <w:rStyle w:val="Hyperlink"/>
@@ -4930,7 +4973,7 @@
       <w:r>
         <w:t xml:space="preserve">25 (1): 33–37. doi:</w:t>
       </w:r>
-      <w:hyperlink r:id="rId112">
+      <w:hyperlink r:id="rId113">
         <w:r>
           <w:rPr>
             <w:rStyle w:val="Hyperlink"/>
@@ -4964,7 +5007,7 @@
       <w:r>
         <w:t xml:space="preserve">34 (4): 457–64. doi:</w:t>
       </w:r>
-      <w:hyperlink r:id="rId113">
+      <w:hyperlink r:id="rId114">
         <w:r>
           <w:rPr>
             <w:rStyle w:val="Hyperlink"/>
@@ -4998,7 +5041,7 @@
       <w:r>
         <w:t xml:space="preserve"> </w:t>
       </w:r>
-      <w:hyperlink r:id="rId114">
+      <w:hyperlink r:id="rId115">
         <w:r>
           <w:rPr>
             <w:rStyle w:val="Hyperlink"/>
@@ -5020,7 +5063,7 @@
       <w:r>
         <w:t xml:space="preserve"> </w:t>
       </w:r>
-      <w:hyperlink r:id="rId115">
+      <w:hyperlink r:id="rId116">
         <w:r>
           <w:rPr>
             <w:rStyle w:val="Hyperlink"/>
@@ -5140,7 +5183,7 @@
     </w:lvl>
   </w:abstractNum>
   <w:abstractNum w:abstractNumId="990">
-    <w:nsid w:val="18ddf9b0"/>
+    <w:nsid w:val="d49ccd8c"/>
     <w:multiLevelType w:val="multilevel"/>
     <w:lvl w:ilvl="0">
       <w:numFmt w:val="bullet"/>
@@ -5221,7 +5264,7 @@
     </w:lvl>
   </w:abstractNum>
   <w:abstractNum w:abstractNumId="99411">
-    <w:nsid w:val="ba1523e8"/>
+    <w:nsid w:val="fbbcf76d"/>
     <w:multiLevelType w:val="multilevel"/>
     <w:lvl w:ilvl="0">
       <w:start w:val="1"/>
@@ -5309,7 +5352,7 @@
     </w:lvl>
   </w:abstractNum>
   <w:abstractNum w:abstractNumId="991">
-    <w:nsid w:val="fbe58d52"/>
+    <w:nsid w:val="c7c4714e"/>
     <w:multiLevelType w:val="multilevel"/>
     <w:lvl w:ilvl="0">
       <w:numFmt w:val="bullet"/>

</xml_diff>

<commit_message>
Various action items resolved
</commit_message>
<xml_diff>
--- a/SecAFall16.docx
+++ b/SecAFall16.docx
@@ -77,7 +77,7 @@
         <w:pStyle w:val="Date"/>
       </w:pPr>
       <w:r>
-        <w:t xml:space="preserve">Sat,</w:t>
+        <w:t xml:space="preserve">Sun,</w:t>
       </w:r>
       <w:r>
         <w:t xml:space="preserve"> </w:t>
@@ -89,7 +89,7 @@
         <w:t xml:space="preserve"> </w:t>
       </w:r>
       <w:r>
-        <w:t xml:space="preserve">13,</w:t>
+        <w:t xml:space="preserve">14,</w:t>
       </w:r>
       <w:r>
         <w:t xml:space="preserve"> </w:t>
@@ -101,7 +101,7 @@
         <w:t xml:space="preserve"> </w:t>
       </w:r>
       <w:r>
-        <w:t xml:space="preserve">9:05:12</w:t>
+        <w:t xml:space="preserve">1:32:56</w:t>
       </w:r>
       <w:r>
         <w:t xml:space="preserve"> </w:t>
@@ -147,6 +147,38 @@
         <w:pStyle w:val="BodyText"/>
       </w:pPr>
       <w:r>
+        <w:t xml:space="preserve">Instructor: Jodi Schneider</w:t>
+      </w:r>
+      <w:r>
+        <w:br w:type="textWrapping"/>
+      </w:r>
+      <w:r>
+        <w:t xml:space="preserve">Email: jschne23@illinois.edu</w:t>
+      </w:r>
+      <w:r>
+        <w:br w:type="textWrapping"/>
+      </w:r>
+      <w:r>
+        <w:t xml:space="preserve">Office: LIS 334</w:t>
+      </w:r>
+      <w:r>
+        <w:br w:type="textWrapping"/>
+      </w:r>
+      <w:r>
+        <w:t xml:space="preserve">Office Hour: TBA</w:t>
+      </w:r>
+      <w:r>
+        <w:br w:type="textWrapping"/>
+      </w:r>
+      <w:r>
+        <w:t xml:space="preserve">Phone: TBD</w:t>
+      </w:r>
+    </w:p>
+    <w:p>
+      <w:pPr>
+        <w:pStyle w:val="BodyText"/>
+      </w:pPr>
+      <w:r>
         <w:t xml:space="preserve">Instructor: Maria Bonn</w:t>
       </w:r>
       <w:r>
@@ -211,31 +243,31 @@
         <w:pStyle w:val="BodyText"/>
       </w:pPr>
       <w:r>
-        <w:t xml:space="preserve">Instructor: Jodi Schneider</w:t>
+        <w:t xml:space="preserve">Teaching Assistant: Christine D'Arpa</w:t>
       </w:r>
       <w:r>
         <w:br w:type="textWrapping"/>
       </w:r>
       <w:r>
-        <w:t xml:space="preserve">Email: jschne23@illinois.edu</w:t>
+        <w:t xml:space="preserve">Email: cdarpa2@illinois.edu</w:t>
       </w:r>
       <w:r>
         <w:br w:type="textWrapping"/>
       </w:r>
       <w:r>
-        <w:t xml:space="preserve">Office: LIS 334</w:t>
+        <w:t xml:space="preserve">Office:</w:t>
       </w:r>
       <w:r>
         <w:br w:type="textWrapping"/>
       </w:r>
       <w:r>
-        <w:t xml:space="preserve">Office Hour: TBA</w:t>
+        <w:t xml:space="preserve">Office Hour:</w:t>
       </w:r>
       <w:r>
         <w:br w:type="textWrapping"/>
       </w:r>
       <w:r>
-        <w:t xml:space="preserve">Phone: TBD</w:t>
+        <w:t xml:space="preserve">Phone:</w:t>
       </w:r>
     </w:p>
     <w:p>
@@ -332,9 +364,6 @@
       </w:pPr>
       <w:r>
         <w:t xml:space="preserve">How recorded knowledge can be organized and structured;</w:t>
-      </w:r>
-      <w:r>
-        <w:br w:type="textWrapping"/>
       </w:r>
     </w:p>
     <w:p>
@@ -710,9 +739,45 @@
       <w:pPr>
         <w:pStyle w:val="Heading1"/>
       </w:pPr>
-      <w:bookmarkStart w:id="33" w:name="library-resources"/>
+      <w:bookmarkStart w:id="33" w:name="about-chris-darpa"/>
       <w:bookmarkEnd w:id="33"/>
       <w:r>
+        <w:t xml:space="preserve">About Chris D'Arpa</w:t>
+      </w:r>
+    </w:p>
+    <w:p>
+      <w:pPr>
+        <w:pStyle w:val="FirstParagraph"/>
+      </w:pPr>
+      <w:r>
+        <w:t xml:space="preserve">Christine D'Arpa's research seeks to understand how archives,</w:t>
+      </w:r>
+      <w:r>
+        <w:t xml:space="preserve"> </w:t>
+      </w:r>
+      <w:r>
+        <w:t xml:space="preserve">libraries, and other public information institutions can help</w:t>
+      </w:r>
+      <w:r>
+        <w:t xml:space="preserve"> </w:t>
+      </w:r>
+      <w:r>
+        <w:t xml:space="preserve">reinvigorate public commitment to civic education and engagement, and</w:t>
+      </w:r>
+      <w:r>
+        <w:t xml:space="preserve"> </w:t>
+      </w:r>
+      <w:r>
+        <w:t xml:space="preserve">participation in public policy development.</w:t>
+      </w:r>
+    </w:p>
+    <w:p>
+      <w:pPr>
+        <w:pStyle w:val="Heading1"/>
+      </w:pPr>
+      <w:bookmarkStart w:id="34" w:name="library-resources"/>
+      <w:bookmarkEnd w:id="34"/>
+      <w:r>
         <w:t xml:space="preserve">Library Resources</w:t>
       </w:r>
     </w:p>
@@ -720,7 +785,7 @@
       <w:pPr>
         <w:pStyle w:val="FirstParagraph"/>
       </w:pPr>
-      <w:hyperlink r:id="rId34">
+      <w:hyperlink r:id="rId35">
         <w:r>
           <w:rPr>
             <w:rStyle w:val="Hyperlink"/>
@@ -745,8 +810,8 @@
       <w:pPr>
         <w:pStyle w:val="Heading1"/>
       </w:pPr>
-      <w:bookmarkStart w:id="35" w:name="writing-resources"/>
-      <w:bookmarkEnd w:id="35"/>
+      <w:bookmarkStart w:id="36" w:name="writing-resources"/>
+      <w:bookmarkEnd w:id="36"/>
       <w:r>
         <w:t xml:space="preserve">Writing Resources</w:t>
       </w:r>
@@ -761,7 +826,7 @@
       <w:r>
         <w:t xml:space="preserve"> </w:t>
       </w:r>
-      <w:hyperlink r:id="rId36">
+      <w:hyperlink r:id="rId37">
         <w:r>
           <w:rPr>
             <w:rStyle w:val="Hyperlink"/>
@@ -774,8 +839,8 @@
       <w:pPr>
         <w:pStyle w:val="Heading1"/>
       </w:pPr>
-      <w:bookmarkStart w:id="37" w:name="academic-integrity"/>
-      <w:bookmarkEnd w:id="37"/>
+      <w:bookmarkStart w:id="38" w:name="academic-integrity"/>
+      <w:bookmarkEnd w:id="38"/>
       <w:r>
         <w:t xml:space="preserve">Academic Integrity</w:t>
       </w:r>
@@ -790,7 +855,7 @@
       <w:r>
         <w:t xml:space="preserve"> </w:t>
       </w:r>
-      <w:hyperlink r:id="rId38">
+      <w:hyperlink r:id="rId39">
         <w:r>
           <w:rPr>
             <w:rStyle w:val="Hyperlink"/>
@@ -869,8 +934,8 @@
       <w:pPr>
         <w:pStyle w:val="Heading1"/>
       </w:pPr>
-      <w:bookmarkStart w:id="39" w:name="statement-of-inclusion"/>
-      <w:bookmarkEnd w:id="39"/>
+      <w:bookmarkStart w:id="40" w:name="statement-of-inclusion"/>
+      <w:bookmarkEnd w:id="40"/>
       <w:r>
         <w:t xml:space="preserve">Statement of Inclusion</w:t>
       </w:r>
@@ -879,7 +944,7 @@
       <w:pPr>
         <w:pStyle w:val="FirstParagraph"/>
       </w:pPr>
-      <w:hyperlink r:id="rId40">
+      <w:hyperlink r:id="rId41">
         <w:r>
           <w:rPr>
             <w:rStyle w:val="Hyperlink"/>
@@ -930,8 +995,8 @@
       <w:pPr>
         <w:pStyle w:val="Heading1"/>
       </w:pPr>
-      <w:bookmarkStart w:id="41" w:name="accessibility-statement"/>
-      <w:bookmarkEnd w:id="41"/>
+      <w:bookmarkStart w:id="42" w:name="accessibility-statement"/>
+      <w:bookmarkEnd w:id="42"/>
       <w:r>
         <w:t xml:space="preserve">Accessibility Statement</w:t>
       </w:r>
@@ -960,8 +1025,8 @@
       <w:pPr>
         <w:pStyle w:val="Heading1"/>
       </w:pPr>
-      <w:bookmarkStart w:id="42" w:name="assignments-and-evaluation"/>
-      <w:bookmarkEnd w:id="42"/>
+      <w:bookmarkStart w:id="43" w:name="assignments-and-evaluation"/>
+      <w:bookmarkEnd w:id="43"/>
       <w:r>
         <w:t xml:space="preserve">Assignments and Evaluation</w:t>
       </w:r>
@@ -1268,8 +1333,8 @@
       <w:pPr>
         <w:pStyle w:val="Heading1"/>
       </w:pPr>
-      <w:bookmarkStart w:id="43" w:name="Asgt1"/>
-      <w:bookmarkEnd w:id="43"/>
+      <w:bookmarkStart w:id="44" w:name="Asgt1"/>
+      <w:bookmarkEnd w:id="44"/>
       <w:r>
         <w:t xml:space="preserve">Assignment 1 Information Needs/Information Seeking Behavior</w:t>
       </w:r>
@@ -1286,8 +1351,8 @@
       <w:pPr>
         <w:pStyle w:val="Heading2"/>
       </w:pPr>
-      <w:bookmarkStart w:id="44" w:name="rationale"/>
-      <w:bookmarkEnd w:id="44"/>
+      <w:bookmarkStart w:id="45" w:name="rationale"/>
+      <w:bookmarkEnd w:id="45"/>
       <w:r>
         <w:t xml:space="preserve">Rationale</w:t>
       </w:r>
@@ -1350,7 +1415,7 @@
       <w:r>
         <w:t xml:space="preserve"> </w:t>
       </w:r>
-      <w:hyperlink r:id="rId45">
+      <w:hyperlink r:id="rId46">
         <w:r>
           <w:rPr>
             <w:rStyle w:val="Hyperlink"/>
@@ -1363,8 +1428,8 @@
       <w:pPr>
         <w:pStyle w:val="Heading2"/>
       </w:pPr>
-      <w:bookmarkStart w:id="46" w:name="tasks"/>
-      <w:bookmarkEnd w:id="46"/>
+      <w:bookmarkStart w:id="47" w:name="tasks"/>
+      <w:bookmarkEnd w:id="47"/>
       <w:r>
         <w:t xml:space="preserve">Tasks</w:t>
       </w:r>
@@ -1415,8 +1480,8 @@
       <w:pPr>
         <w:pStyle w:val="Heading2"/>
       </w:pPr>
-      <w:bookmarkStart w:id="47" w:name="deliverable"/>
-      <w:bookmarkEnd w:id="47"/>
+      <w:bookmarkStart w:id="48" w:name="deliverable"/>
+      <w:bookmarkEnd w:id="48"/>
       <w:r>
         <w:t xml:space="preserve">Deliverable</w:t>
       </w:r>
@@ -1463,8 +1528,8 @@
       <w:pPr>
         <w:pStyle w:val="Heading2"/>
       </w:pPr>
-      <w:bookmarkStart w:id="48" w:name="submitting"/>
-      <w:bookmarkEnd w:id="48"/>
+      <w:bookmarkStart w:id="49" w:name="submitting"/>
+      <w:bookmarkEnd w:id="49"/>
       <w:r>
         <w:t xml:space="preserve">Submitting</w:t>
       </w:r>
@@ -1515,8 +1580,8 @@
       <w:pPr>
         <w:pStyle w:val="Heading2"/>
       </w:pPr>
-      <w:bookmarkStart w:id="49" w:name="strategies-for-locating-research-studies"/>
-      <w:bookmarkEnd w:id="49"/>
+      <w:bookmarkStart w:id="50" w:name="strategies-for-locating-research-studies"/>
+      <w:bookmarkEnd w:id="50"/>
       <w:r>
         <w:t xml:space="preserve">Strategies for locating research studies</w:t>
       </w:r>
@@ -1543,7 +1608,7 @@
           <w:ilvl w:val="0"/>
         </w:numPr>
       </w:pPr>
-      <w:hyperlink r:id="rId34">
+      <w:hyperlink r:id="rId35">
         <w:r>
           <w:rPr>
             <w:rStyle w:val="Hyperlink"/>
@@ -1574,7 +1639,7 @@
         <w:pStyle w:val="FirstParagraph"/>
       </w:pPr>
       <w:r>
-        <w:t xml:space="preserve">Articles indexed under the descriptor "Information seeking behaviour"</w:t>
+        <w:t xml:space="preserve">Articles indexed under the descriptor "Information seeking behavior"</w:t>
       </w:r>
       <w:r>
         <w:t xml:space="preserve"> </w:t>
@@ -1591,7 +1656,7 @@
           <w:ilvl w:val="0"/>
         </w:numPr>
       </w:pPr>
-      <w:hyperlink r:id="rId34">
+      <w:hyperlink r:id="rId35">
         <w:r>
           <w:rPr>
             <w:rStyle w:val="Hyperlink"/>
@@ -1625,7 +1690,7 @@
           <w:ilvl w:val="0"/>
         </w:numPr>
       </w:pPr>
-      <w:hyperlink r:id="rId50">
+      <w:hyperlink r:id="rId51">
         <w:r>
           <w:rPr>
             <w:rStyle w:val="Hyperlink"/>
@@ -1844,7 +1909,7 @@
           <w:ilvl w:val="0"/>
         </w:numPr>
       </w:pPr>
-      <w:hyperlink r:id="rId51">
+      <w:hyperlink r:id="rId52">
         <w:r>
           <w:rPr>
             <w:rStyle w:val="Hyperlink"/>
@@ -1861,7 +1926,7 @@
           <w:ilvl w:val="0"/>
         </w:numPr>
       </w:pPr>
-      <w:hyperlink r:id="rId52">
+      <w:hyperlink r:id="rId53">
         <w:r>
           <w:rPr>
             <w:rStyle w:val="Hyperlink"/>
@@ -1878,7 +1943,7 @@
           <w:ilvl w:val="0"/>
         </w:numPr>
       </w:pPr>
-      <w:hyperlink r:id="rId52">
+      <w:hyperlink r:id="rId53">
         <w:r>
           <w:rPr>
             <w:rStyle w:val="Hyperlink"/>
@@ -1891,8 +1956,8 @@
       <w:pPr>
         <w:pStyle w:val="Heading1"/>
       </w:pPr>
-      <w:bookmarkStart w:id="53" w:name="Asgt2"/>
-      <w:bookmarkEnd w:id="53"/>
+      <w:bookmarkStart w:id="54" w:name="Asgt2"/>
+      <w:bookmarkEnd w:id="54"/>
       <w:r>
         <w:t xml:space="preserve">Assignment 2 Digital Collections Assessment</w:t>
       </w:r>
@@ -1901,8 +1966,8 @@
       <w:pPr>
         <w:pStyle w:val="Heading2"/>
       </w:pPr>
-      <w:bookmarkStart w:id="54" w:name="summary"/>
-      <w:bookmarkEnd w:id="54"/>
+      <w:bookmarkStart w:id="55" w:name="summary"/>
+      <w:bookmarkEnd w:id="55"/>
       <w:r>
         <w:t xml:space="preserve">Summary</w:t>
       </w:r>
@@ -1945,8 +2010,8 @@
       <w:pPr>
         <w:pStyle w:val="Heading2"/>
       </w:pPr>
-      <w:bookmarkStart w:id="55" w:name="before-you-begin"/>
-      <w:bookmarkEnd w:id="55"/>
+      <w:bookmarkStart w:id="56" w:name="before-you-begin"/>
+      <w:bookmarkEnd w:id="56"/>
       <w:r>
         <w:t xml:space="preserve">Before you begin</w:t>
       </w:r>
@@ -1969,8 +2034,8 @@
       <w:pPr>
         <w:pStyle w:val="Heading2"/>
       </w:pPr>
-      <w:bookmarkStart w:id="56" w:name="rationale-1"/>
-      <w:bookmarkEnd w:id="56"/>
+      <w:bookmarkStart w:id="57" w:name="rationale-1"/>
+      <w:bookmarkEnd w:id="57"/>
       <w:r>
         <w:t xml:space="preserve">Rationale</w:t>
       </w:r>
@@ -2005,8 +2070,8 @@
       <w:pPr>
         <w:pStyle w:val="Heading2"/>
       </w:pPr>
-      <w:bookmarkStart w:id="57" w:name="tasks-1"/>
-      <w:bookmarkEnd w:id="57"/>
+      <w:bookmarkStart w:id="58" w:name="tasks-1"/>
+      <w:bookmarkEnd w:id="58"/>
       <w:r>
         <w:t xml:space="preserve">Tasks</w:t>
       </w:r>
@@ -2043,7 +2108,7 @@
           <w:ilvl w:val="1"/>
         </w:numPr>
       </w:pPr>
-      <w:hyperlink r:id="rId58">
+      <w:hyperlink r:id="rId59">
         <w:r>
           <w:rPr>
             <w:rStyle w:val="Hyperlink"/>
@@ -2066,7 +2131,7 @@
           <w:ilvl w:val="1"/>
         </w:numPr>
       </w:pPr>
-      <w:hyperlink r:id="rId59">
+      <w:hyperlink r:id="rId60">
         <w:r>
           <w:rPr>
             <w:rStyle w:val="Hyperlink"/>
@@ -2089,7 +2154,7 @@
           <w:ilvl w:val="1"/>
         </w:numPr>
       </w:pPr>
-      <w:hyperlink r:id="rId60">
+      <w:hyperlink r:id="rId61">
         <w:r>
           <w:rPr>
             <w:rStyle w:val="Hyperlink"/>
@@ -2222,8 +2287,8 @@
       <w:pPr>
         <w:pStyle w:val="Heading2"/>
       </w:pPr>
-      <w:bookmarkStart w:id="61" w:name="deliverables"/>
-      <w:bookmarkEnd w:id="61"/>
+      <w:bookmarkStart w:id="62" w:name="deliverables"/>
+      <w:bookmarkEnd w:id="62"/>
       <w:r>
         <w:t xml:space="preserve">Deliverables</w:t>
       </w:r>
@@ -2270,8 +2335,8 @@
       <w:pPr>
         <w:pStyle w:val="Heading2"/>
       </w:pPr>
-      <w:bookmarkStart w:id="62" w:name="submitting-1"/>
-      <w:bookmarkEnd w:id="62"/>
+      <w:bookmarkStart w:id="63" w:name="submitting-1"/>
+      <w:bookmarkEnd w:id="63"/>
       <w:r>
         <w:t xml:space="preserve">Submitting</w:t>
       </w:r>
@@ -2288,8 +2353,8 @@
       <w:pPr>
         <w:pStyle w:val="Heading2"/>
       </w:pPr>
-      <w:bookmarkStart w:id="63" w:name="resources"/>
-      <w:bookmarkEnd w:id="63"/>
+      <w:bookmarkStart w:id="64" w:name="resources"/>
+      <w:bookmarkEnd w:id="64"/>
       <w:r>
         <w:t xml:space="preserve">Resources</w:t>
       </w:r>
@@ -2322,7 +2387,7 @@
           <w:ilvl w:val="1"/>
         </w:numPr>
       </w:pPr>
-      <w:hyperlink r:id="rId64">
+      <w:hyperlink r:id="rId65">
         <w:r>
           <w:rPr>
             <w:rStyle w:val="Hyperlink"/>
@@ -2351,7 +2416,7 @@
           <w:ilvl w:val="1"/>
         </w:numPr>
       </w:pPr>
-      <w:hyperlink r:id="rId65">
+      <w:hyperlink r:id="rId66">
         <w:r>
           <w:rPr>
             <w:rStyle w:val="Hyperlink"/>
@@ -2383,7 +2448,7 @@
           <w:ilvl w:val="1"/>
         </w:numPr>
       </w:pPr>
-      <w:hyperlink r:id="rId58">
+      <w:hyperlink r:id="rId59">
         <w:r>
           <w:rPr>
             <w:rStyle w:val="Hyperlink"/>
@@ -2400,12 +2465,12 @@
           <w:ilvl w:val="1"/>
         </w:numPr>
       </w:pPr>
-      <w:hyperlink r:id="rId66">
+      <w:hyperlink r:id="rId67">
         <w:r>
           <w:rPr>
             <w:rStyle w:val="Hyperlink"/>
           </w:rPr>
-          <w:t xml:space="preserve">https://docs.google.com/document/d/1caBYKDdQCpFCildS5XquNML5YzaugSL7Jf3CdBIIqOA/edit</w:t>
+          <w:t xml:space="preserve">http://tinyurl.com/DPLAguidelines</w:t>
         </w:r>
       </w:hyperlink>
     </w:p>
@@ -2429,7 +2494,7 @@
           <w:ilvl w:val="1"/>
         </w:numPr>
       </w:pPr>
-      <w:hyperlink r:id="rId59">
+      <w:hyperlink r:id="rId60">
         <w:r>
           <w:rPr>
             <w:rStyle w:val="Hyperlink"/>
@@ -2446,7 +2511,7 @@
           <w:ilvl w:val="1"/>
         </w:numPr>
       </w:pPr>
-      <w:hyperlink r:id="rId67">
+      <w:hyperlink r:id="rId68">
         <w:r>
           <w:rPr>
             <w:rStyle w:val="Hyperlink"/>
@@ -2475,7 +2540,7 @@
           <w:ilvl w:val="1"/>
         </w:numPr>
       </w:pPr>
-      <w:hyperlink r:id="rId60">
+      <w:hyperlink r:id="rId61">
         <w:r>
           <w:rPr>
             <w:rStyle w:val="Hyperlink"/>
@@ -2492,7 +2557,7 @@
           <w:ilvl w:val="1"/>
         </w:numPr>
       </w:pPr>
-      <w:hyperlink r:id="rId68">
+      <w:hyperlink r:id="rId69">
         <w:r>
           <w:rPr>
             <w:rStyle w:val="Hyperlink"/>
@@ -2505,8 +2570,8 @@
       <w:pPr>
         <w:pStyle w:val="Heading1"/>
       </w:pPr>
-      <w:bookmarkStart w:id="69" w:name="topic-schedule"/>
-      <w:bookmarkEnd w:id="69"/>
+      <w:bookmarkStart w:id="70" w:name="topic-schedule"/>
+      <w:bookmarkEnd w:id="70"/>
       <w:r>
         <w:t xml:space="preserve">Topic Schedule</w:t>
       </w:r>
@@ -2515,8 +2580,8 @@
       <w:pPr>
         <w:pStyle w:val="Heading2"/>
       </w:pPr>
-      <w:bookmarkStart w:id="70" w:name="week-1-august-23-lis-education-and-professional-life"/>
-      <w:bookmarkEnd w:id="70"/>
+      <w:bookmarkStart w:id="71" w:name="week-1-august-23-lis-education-and-professional-life"/>
+      <w:bookmarkEnd w:id="71"/>
       <w:r>
         <w:t xml:space="preserve">Week 1, August 23: LIS Education and professional life</w:t>
       </w:r>
@@ -2525,8 +2590,8 @@
       <w:pPr>
         <w:pStyle w:val="Heading3"/>
       </w:pPr>
-      <w:bookmarkStart w:id="71" w:name="readings"/>
-      <w:bookmarkEnd w:id="71"/>
+      <w:bookmarkStart w:id="72" w:name="readings"/>
+      <w:bookmarkEnd w:id="72"/>
       <w:r>
         <w:t xml:space="preserve">Readings</w:t>
       </w:r>
@@ -2763,8 +2828,8 @@
       <w:pPr>
         <w:pStyle w:val="Heading3"/>
       </w:pPr>
-      <w:bookmarkStart w:id="72" w:name="background"/>
-      <w:bookmarkEnd w:id="72"/>
+      <w:bookmarkStart w:id="73" w:name="background"/>
+      <w:bookmarkEnd w:id="73"/>
       <w:r>
         <w:t xml:space="preserve">Background</w:t>
       </w:r>
@@ -2883,8 +2948,8 @@
       <w:pPr>
         <w:pStyle w:val="Heading2"/>
       </w:pPr>
-      <w:bookmarkStart w:id="73" w:name="week-2-august-30-users-and-information-needs"/>
-      <w:bookmarkEnd w:id="73"/>
+      <w:bookmarkStart w:id="74" w:name="week-2-august-30-users-and-information-needs"/>
+      <w:bookmarkEnd w:id="74"/>
       <w:r>
         <w:t xml:space="preserve">Week 2, August 30: Users and information needs</w:t>
       </w:r>
@@ -2893,8 +2958,8 @@
       <w:pPr>
         <w:pStyle w:val="Heading3"/>
       </w:pPr>
-      <w:bookmarkStart w:id="74" w:name="readings-1"/>
-      <w:bookmarkEnd w:id="74"/>
+      <w:bookmarkStart w:id="75" w:name="readings-1"/>
+      <w:bookmarkEnd w:id="75"/>
       <w:r>
         <w:t xml:space="preserve">Readings</w:t>
       </w:r>
@@ -3020,8 +3085,8 @@
       <w:pPr>
         <w:pStyle w:val="Heading3"/>
       </w:pPr>
-      <w:bookmarkStart w:id="75" w:name="background-1"/>
-      <w:bookmarkEnd w:id="75"/>
+      <w:bookmarkStart w:id="76" w:name="background-1"/>
+      <w:bookmarkEnd w:id="76"/>
       <w:r>
         <w:t xml:space="preserve">Background</w:t>
       </w:r>
@@ -3422,8 +3487,8 @@
       <w:pPr>
         <w:pStyle w:val="Heading2"/>
       </w:pPr>
-      <w:bookmarkStart w:id="76" w:name="week-3-september-6-research-methods"/>
-      <w:bookmarkEnd w:id="76"/>
+      <w:bookmarkStart w:id="77" w:name="week-3-september-6-research-methods"/>
+      <w:bookmarkEnd w:id="77"/>
       <w:r>
         <w:t xml:space="preserve">Week 3, September 6: Research Methods</w:t>
       </w:r>
@@ -3432,8 +3497,8 @@
       <w:pPr>
         <w:pStyle w:val="Heading3"/>
       </w:pPr>
-      <w:bookmarkStart w:id="77" w:name="readings-2"/>
-      <w:bookmarkEnd w:id="77"/>
+      <w:bookmarkStart w:id="78" w:name="readings-2"/>
+      <w:bookmarkEnd w:id="78"/>
       <w:r>
         <w:t xml:space="preserve">Readings</w:t>
       </w:r>
@@ -3506,8 +3571,8 @@
       <w:pPr>
         <w:pStyle w:val="Heading3"/>
       </w:pPr>
-      <w:bookmarkStart w:id="78" w:name="background-2"/>
-      <w:bookmarkEnd w:id="78"/>
+      <w:bookmarkStart w:id="79" w:name="background-2"/>
+      <w:bookmarkEnd w:id="79"/>
       <w:r>
         <w:t xml:space="preserve">Background</w:t>
       </w:r>
@@ -3674,8 +3739,8 @@
       <w:pPr>
         <w:pStyle w:val="Heading2"/>
       </w:pPr>
-      <w:bookmarkStart w:id="79" w:name="week-4-september-13-structures-and-standards"/>
-      <w:bookmarkEnd w:id="79"/>
+      <w:bookmarkStart w:id="80" w:name="week-4-september-13-structures-and-standards"/>
+      <w:bookmarkEnd w:id="80"/>
       <w:r>
         <w:t xml:space="preserve">Week 4, September 13: Structures and Standards</w:t>
       </w:r>
@@ -3684,8 +3749,8 @@
       <w:pPr>
         <w:pStyle w:val="Heading3"/>
       </w:pPr>
-      <w:bookmarkStart w:id="80" w:name="readings-3"/>
-      <w:bookmarkEnd w:id="80"/>
+      <w:bookmarkStart w:id="81" w:name="readings-3"/>
+      <w:bookmarkEnd w:id="81"/>
       <w:r>
         <w:t xml:space="preserve">Readings</w:t>
       </w:r>
@@ -3814,8 +3879,8 @@
       <w:pPr>
         <w:pStyle w:val="Heading3"/>
       </w:pPr>
-      <w:bookmarkStart w:id="81" w:name="background-3"/>
-      <w:bookmarkEnd w:id="81"/>
+      <w:bookmarkStart w:id="82" w:name="background-3"/>
+      <w:bookmarkEnd w:id="82"/>
       <w:r>
         <w:t xml:space="preserve">Background</w:t>
       </w:r>
@@ -3897,8 +3962,8 @@
       <w:pPr>
         <w:pStyle w:val="Heading2"/>
       </w:pPr>
-      <w:bookmarkStart w:id="82" w:name="week-5-september-20-approaches-to-organizing-information"/>
-      <w:bookmarkEnd w:id="82"/>
+      <w:bookmarkStart w:id="83" w:name="week-5-september-20-approaches-to-organizing-information"/>
+      <w:bookmarkEnd w:id="83"/>
       <w:r>
         <w:t xml:space="preserve">Week 5, September 20: Approaches to organizing information</w:t>
       </w:r>
@@ -3907,8 +3972,8 @@
       <w:pPr>
         <w:pStyle w:val="Heading3"/>
       </w:pPr>
-      <w:bookmarkStart w:id="83" w:name="readings-4"/>
-      <w:bookmarkEnd w:id="83"/>
+      <w:bookmarkStart w:id="84" w:name="readings-4"/>
+      <w:bookmarkEnd w:id="84"/>
       <w:r>
         <w:t xml:space="preserve">Readings</w:t>
       </w:r>
@@ -3980,13 +4045,13 @@
         <w:t xml:space="preserve"> </w:t>
       </w:r>
       <w:r>
-        <w:t xml:space="preserve">2010. locate from:</w:t>
-      </w:r>
-      <w:r>
-        <w:t xml:space="preserve"> </w:t>
-      </w:r>
-      <w:r>
-        <w:t xml:space="preserve">http://www.library.illinois.edu/lsx/findit/tools/encyclopedias.html].</w:t>
+        <w:t xml:space="preserve">2010.</w:t>
+      </w:r>
+      <w:r>
+        <w:t xml:space="preserve"> </w:t>
+      </w:r>
+      <w:r>
+        <w:t xml:space="preserve">http://www.library.illinois.edu/lsx/findit/tools/encyclopedias.html.</w:t>
       </w:r>
     </w:p>
     <w:p>
@@ -4032,7 +4097,7 @@
         <w:rPr>
           <w:i/>
         </w:rPr>
-        <w:t xml:space="preserve">Sicientific American</w:t>
+        <w:t xml:space="preserve">Scientific American</w:t>
       </w:r>
       <w:r>
         <w:t xml:space="preserve">, 2012.</w:t>
@@ -4095,8 +4160,8 @@
       <w:pPr>
         <w:pStyle w:val="Heading3"/>
       </w:pPr>
-      <w:bookmarkStart w:id="84" w:name="background-4"/>
-      <w:bookmarkEnd w:id="84"/>
+      <w:bookmarkStart w:id="85" w:name="background-4"/>
+      <w:bookmarkEnd w:id="85"/>
       <w:r>
         <w:t xml:space="preserve">Background</w:t>
       </w:r>
@@ -4143,8 +4208,8 @@
       <w:pPr>
         <w:pStyle w:val="Heading2"/>
       </w:pPr>
-      <w:bookmarkStart w:id="85" w:name="week-6-september-27-collections"/>
-      <w:bookmarkEnd w:id="85"/>
+      <w:bookmarkStart w:id="86" w:name="week-6-september-27-collections"/>
+      <w:bookmarkEnd w:id="86"/>
       <w:r>
         <w:t xml:space="preserve">Week 6, September 27: Collections</w:t>
       </w:r>
@@ -4153,8 +4218,8 @@
       <w:pPr>
         <w:pStyle w:val="Heading3"/>
       </w:pPr>
-      <w:bookmarkStart w:id="86" w:name="readings-5"/>
-      <w:bookmarkEnd w:id="86"/>
+      <w:bookmarkStart w:id="87" w:name="readings-5"/>
+      <w:bookmarkEnd w:id="87"/>
       <w:r>
         <w:t xml:space="preserve">Readings</w:t>
       </w:r>
@@ -4282,8 +4347,8 @@
       <w:pPr>
         <w:pStyle w:val="Heading3"/>
       </w:pPr>
-      <w:bookmarkStart w:id="87" w:name="background-5"/>
-      <w:bookmarkEnd w:id="87"/>
+      <w:bookmarkStart w:id="88" w:name="background-5"/>
+      <w:bookmarkEnd w:id="88"/>
       <w:r>
         <w:t xml:space="preserve">Background</w:t>
       </w:r>
@@ -4368,8 +4433,8 @@
       <w:pPr>
         <w:pStyle w:val="Heading2"/>
       </w:pPr>
-      <w:bookmarkStart w:id="88" w:name="week-7-october-4-preservation"/>
-      <w:bookmarkEnd w:id="88"/>
+      <w:bookmarkStart w:id="89" w:name="week-7-october-4-preservation"/>
+      <w:bookmarkEnd w:id="89"/>
       <w:r>
         <w:t xml:space="preserve">Week 7, October 4: Preservation</w:t>
       </w:r>
@@ -4378,8 +4443,8 @@
       <w:pPr>
         <w:pStyle w:val="Heading3"/>
       </w:pPr>
-      <w:bookmarkStart w:id="89" w:name="readings-6"/>
-      <w:bookmarkEnd w:id="89"/>
+      <w:bookmarkStart w:id="90" w:name="readings-6"/>
+      <w:bookmarkEnd w:id="90"/>
       <w:r>
         <w:t xml:space="preserve">Readings</w:t>
       </w:r>
@@ -4470,8 +4535,8 @@
       <w:pPr>
         <w:pStyle w:val="Heading3"/>
       </w:pPr>
-      <w:bookmarkStart w:id="90" w:name="background-6"/>
-      <w:bookmarkEnd w:id="90"/>
+      <w:bookmarkStart w:id="91" w:name="background-6"/>
+      <w:bookmarkEnd w:id="91"/>
       <w:r>
         <w:t xml:space="preserve">Background</w:t>
       </w:r>
@@ -4518,8 +4583,8 @@
       <w:pPr>
         <w:pStyle w:val="Heading2"/>
       </w:pPr>
-      <w:bookmarkStart w:id="91" w:name="week-8-october-11-search-and-discovery"/>
-      <w:bookmarkEnd w:id="91"/>
+      <w:bookmarkStart w:id="92" w:name="week-8-october-11-search-and-discovery"/>
+      <w:bookmarkEnd w:id="92"/>
       <w:r>
         <w:t xml:space="preserve">Week 8, October 11: Search and discovery</w:t>
       </w:r>
@@ -4528,8 +4593,8 @@
       <w:pPr>
         <w:pStyle w:val="Heading3"/>
       </w:pPr>
-      <w:bookmarkStart w:id="92" w:name="readings-7"/>
-      <w:bookmarkEnd w:id="92"/>
+      <w:bookmarkStart w:id="93" w:name="readings-7"/>
+      <w:bookmarkEnd w:id="93"/>
       <w:r>
         <w:t xml:space="preserve">Readings</w:t>
       </w:r>
@@ -4711,8 +4776,8 @@
       <w:pPr>
         <w:pStyle w:val="Heading3"/>
       </w:pPr>
-      <w:bookmarkStart w:id="93" w:name="background-7"/>
-      <w:bookmarkEnd w:id="93"/>
+      <w:bookmarkStart w:id="94" w:name="background-7"/>
+      <w:bookmarkEnd w:id="94"/>
       <w:r>
         <w:t xml:space="preserve">Background</w:t>
       </w:r>
@@ -4882,8 +4947,8 @@
       <w:pPr>
         <w:pStyle w:val="Heading2"/>
       </w:pPr>
-      <w:bookmarkStart w:id="94" w:name="week-9-october-18-evaluation-of-systems-and-services"/>
-      <w:bookmarkEnd w:id="94"/>
+      <w:bookmarkStart w:id="95" w:name="week-9-october-18-evaluation-of-systems-and-services"/>
+      <w:bookmarkEnd w:id="95"/>
       <w:r>
         <w:t xml:space="preserve">Week 9, October 18: Evaluation of systems and services</w:t>
       </w:r>
@@ -4892,8 +4957,8 @@
       <w:pPr>
         <w:pStyle w:val="Heading3"/>
       </w:pPr>
-      <w:bookmarkStart w:id="95" w:name="readings-8"/>
-      <w:bookmarkEnd w:id="95"/>
+      <w:bookmarkStart w:id="96" w:name="readings-8"/>
+      <w:bookmarkEnd w:id="96"/>
       <w:r>
         <w:t xml:space="preserve">Readings</w:t>
       </w:r>
@@ -4993,8 +5058,8 @@
       <w:pPr>
         <w:pStyle w:val="Heading2"/>
       </w:pPr>
-      <w:bookmarkStart w:id="96" w:name="week-10-october-25-subject-analysis-and-subject-languages"/>
-      <w:bookmarkEnd w:id="96"/>
+      <w:bookmarkStart w:id="97" w:name="week-10-october-25-subject-analysis-and-subject-languages"/>
+      <w:bookmarkEnd w:id="97"/>
       <w:r>
         <w:t xml:space="preserve">Week 10, October 25: Subject analysis and subject languages</w:t>
       </w:r>
@@ -5003,8 +5068,8 @@
       <w:pPr>
         <w:pStyle w:val="Heading3"/>
       </w:pPr>
-      <w:bookmarkStart w:id="97" w:name="readings-9"/>
-      <w:bookmarkEnd w:id="97"/>
+      <w:bookmarkStart w:id="98" w:name="readings-9"/>
+      <w:bookmarkEnd w:id="98"/>
       <w:r>
         <w:t xml:space="preserve">Readings</w:t>
       </w:r>
@@ -5206,8 +5271,8 @@
       <w:pPr>
         <w:pStyle w:val="Heading3"/>
       </w:pPr>
-      <w:bookmarkStart w:id="98" w:name="background-8"/>
-      <w:bookmarkEnd w:id="98"/>
+      <w:bookmarkStart w:id="99" w:name="background-8"/>
+      <w:bookmarkEnd w:id="99"/>
       <w:r>
         <w:t xml:space="preserve">Background</w:t>
       </w:r>
@@ -5531,7 +5596,7 @@
     </w:lvl>
   </w:abstractNum>
   <w:abstractNum w:abstractNumId="990">
-    <w:nsid w:val="4536e1d9"/>
+    <w:nsid w:val="34208eac"/>
     <w:multiLevelType w:val="multilevel"/>
     <w:lvl w:ilvl="0">
       <w:numFmt w:val="bullet"/>
@@ -5612,7 +5677,7 @@
     </w:lvl>
   </w:abstractNum>
   <w:abstractNum w:abstractNumId="99411">
-    <w:nsid w:val="5f012436"/>
+    <w:nsid w:val="92172fdc"/>
     <w:multiLevelType w:val="multilevel"/>
     <w:lvl w:ilvl="0">
       <w:start w:val="1"/>
@@ -5700,7 +5765,7 @@
     </w:lvl>
   </w:abstractNum>
   <w:abstractNum w:abstractNumId="991">
-    <w:nsid w:val="216e64c4"/>
+    <w:nsid w:val="70816bb3"/>
     <w:multiLevelType w:val="multilevel"/>
     <w:lvl w:ilvl="0">
       <w:numFmt w:val="bullet"/>

</xml_diff>

<commit_message>
filter for zotero output to markdown
</commit_message>
<xml_diff>
--- a/SecAFall16.docx
+++ b/SecAFall16.docx
@@ -77,7 +77,7 @@
         <w:pStyle w:val="Date"/>
       </w:pPr>
       <w:r>
-        <w:t xml:space="preserve">Fri,</w:t>
+        <w:t xml:space="preserve">Mon,</w:t>
       </w:r>
       <w:r>
         <w:t xml:space="preserve"> </w:t>
@@ -89,7 +89,7 @@
         <w:t xml:space="preserve"> </w:t>
       </w:r>
       <w:r>
-        <w:t xml:space="preserve">19,</w:t>
+        <w:t xml:space="preserve">22,</w:t>
       </w:r>
       <w:r>
         <w:t xml:space="preserve"> </w:t>
@@ -101,13 +101,13 @@
         <w:t xml:space="preserve"> </w:t>
       </w:r>
       <w:r>
-        <w:t xml:space="preserve">8:21:54</w:t>
-      </w:r>
-      <w:r>
-        <w:t xml:space="preserve"> </w:t>
-      </w:r>
-      <w:r>
-        <w:t xml:space="preserve">PM</w:t>
+        <w:t xml:space="preserve">9:21:43</w:t>
+      </w:r>
+      <w:r>
+        <w:t xml:space="preserve"> </w:t>
+      </w:r>
+      <w:r>
+        <w:t xml:space="preserve">AM</w:t>
       </w:r>
     </w:p>
     <w:p>
@@ -1574,12 +1574,6 @@
       <w:r>
         <w:t xml:space="preserve">Francis, 2009.</w:t>
       </w:r>
-      <w:r>
-        <w:t xml:space="preserve"> </w:t>
-      </w:r>
-      <w:r>
-        <w:t xml:space="preserve">http://www.tandfonline.com/doi/full/10.1081/E-ELIS3-120043263.</w:t>
-      </w:r>
     </w:p>
     <w:p>
       <w:pPr>
@@ -1662,12 +1656,6 @@
       <w:r>
         <w:t xml:space="preserve">Unlimited, 2010.</w:t>
       </w:r>
-      <w:r>
-        <w:t xml:space="preserve"> </w:t>
-      </w:r>
-      <w:r>
-        <w:t xml:space="preserve">http://search.ebscohost.com/login.aspx?direct=true&amp;db=nlebk&amp;AN=348676&amp;site=ehost-live.</w:t>
-      </w:r>
     </w:p>
     <w:p>
       <w:pPr>
@@ -1701,7 +1689,7 @@
         <w:t xml:space="preserve"> </w:t>
       </w:r>
       <w:r>
-        <w:t xml:space="preserve">63, no. 3 (March 1, 2012): 558–73. doi:10.1002/asi.21700.</w:t>
+        <w:t xml:space="preserve">63, no. 3 (March 1, 2012): 558–73.</w:t>
       </w:r>
     </w:p>
     <w:p>
@@ -1818,7 +1806,7 @@
         <w:t xml:space="preserve"> </w:t>
       </w:r>
       <w:r>
-        <w:t xml:space="preserve">708–17. doi:10.1016/j.ipm.2014.06.001.</w:t>
+        <w:t xml:space="preserve">708–17.</w:t>
       </w:r>
     </w:p>
     <w:p>
@@ -1849,12 +1837,6 @@
       <w:r>
         <w:t xml:space="preserve">44, no. 3 (2009): 343–70.</w:t>
       </w:r>
-      <w:r>
-        <w:t xml:space="preserve"> </w:t>
-      </w:r>
-      <w:r>
-        <w:t xml:space="preserve">http://www.jstor.org/stable/25549558.</w:t>
-      </w:r>
     </w:p>
     <w:p>
       <w:pPr>
@@ -1881,12 +1863,6 @@
       <w:r>
         <w:t xml:space="preserve">null:2452–58. null. Taylor &amp; Francis, 2009.</w:t>
       </w:r>
-      <w:r>
-        <w:t xml:space="preserve"> </w:t>
-      </w:r>
-      <w:r>
-        <w:t xml:space="preserve">http://www.tandfonline.com/doi/abs/10.1081/E-ELIS3-120043243.</w:t>
-      </w:r>
     </w:p>
     <w:p>
       <w:pPr>
@@ -1921,12 +1897,6 @@
       </w:r>
       <w:r>
         <w:t xml:space="preserve">34, no. 4 (August 1, 2008): 457–64.</w:t>
-      </w:r>
-      <w:r>
-        <w:t xml:space="preserve"> </w:t>
-      </w:r>
-      <w:r>
-        <w:t xml:space="preserve">doi:10.1177/0165551508091309.</w:t>
       </w:r>
     </w:p>
     <w:p>
@@ -1992,6 +1962,44 @@
         <w:pStyle w:val="BodyText"/>
       </w:pPr>
       <w:r>
+        <w:t xml:space="preserve">Connaway, Lynn Silipigni, and Ronald R. Powell. “Selecting the Research</w:t>
+      </w:r>
+      <w:r>
+        <w:t xml:space="preserve"> </w:t>
+      </w:r>
+      <w:r>
+        <w:t xml:space="preserve">Method.” In</w:t>
+      </w:r>
+      <w:r>
+        <w:t xml:space="preserve"> </w:t>
+      </w:r>
+      <w:r>
+        <w:rPr>
+          <w:i/>
+        </w:rPr>
+        <w:t xml:space="preserve">Basic Research Methods for Librarians</w:t>
+      </w:r>
+      <w:r>
+        <w:t xml:space="preserve">, 71–106. Library and</w:t>
+      </w:r>
+      <w:r>
+        <w:t xml:space="preserve"> </w:t>
+      </w:r>
+      <w:r>
+        <w:t xml:space="preserve">Information Science Text Series. Santa Barbara, Calif: Libraries</w:t>
+      </w:r>
+      <w:r>
+        <w:t xml:space="preserve"> </w:t>
+      </w:r>
+      <w:r>
+        <w:t xml:space="preserve">Unlimited, 2010.</w:t>
+      </w:r>
+    </w:p>
+    <w:p>
+      <w:pPr>
+        <w:pStyle w:val="BodyText"/>
+      </w:pPr>
+      <w:r>
         <w:t xml:space="preserve">Shachaf, Pnina, and Sarah Horowitz. “Are Virtual Reference Services</w:t>
       </w:r>
       <w:r>
@@ -2141,12 +2149,6 @@
       </w:r>
       <w:r>
         <w:t xml:space="preserve">Barbara, Calif: Libraries Unlimited, 2010.</w:t>
-      </w:r>
-      <w:r>
-        <w:t xml:space="preserve"> </w:t>
-      </w:r>
-      <w:r>
-        <w:t xml:space="preserve">http://search.ebscohost.com/login.aspx?direct=true&amp;db=nlebk&amp;AN=348676&amp;site=ehost-live.</w:t>
       </w:r>
     </w:p>
     <w:p>
@@ -6431,7 +6433,7 @@
     </w:lvl>
   </w:abstractNum>
   <w:abstractNum w:abstractNumId="990">
-    <w:nsid w:val="a11c58fd"/>
+    <w:nsid w:val="a4875ec4"/>
     <w:multiLevelType w:val="multilevel"/>
     <w:lvl w:ilvl="0">
       <w:numFmt w:val="bullet"/>
@@ -6512,7 +6514,7 @@
     </w:lvl>
   </w:abstractNum>
   <w:abstractNum w:abstractNumId="99411">
-    <w:nsid w:val="5073ddf9"/>
+    <w:nsid w:val="da0258ca"/>
     <w:multiLevelType w:val="multilevel"/>
     <w:lvl w:ilvl="0">
       <w:start w:val="1"/>
@@ -6600,7 +6602,7 @@
     </w:lvl>
   </w:abstractNum>
   <w:abstractNum w:abstractNumId="991">
-    <w:nsid w:val="b5fcf8b8"/>
+    <w:nsid w:val="8131d23b"/>
     <w:multiLevelType w:val="multilevel"/>
     <w:lvl w:ilvl="0">
       <w:numFmt w:val="bullet"/>

</xml_diff>

<commit_message>
Test for bib files
</commit_message>
<xml_diff>
--- a/SecAFall16.docx
+++ b/SecAFall16.docx
@@ -101,7 +101,7 @@
         <w:t xml:space="preserve"> </w:t>
       </w:r>
       <w:r>
-        <w:t xml:space="preserve">9:21:43</w:t>
+        <w:t xml:space="preserve">9:30:01</w:t>
       </w:r>
       <w:r>
         <w:t xml:space="preserve"> </w:t>
@@ -1045,10 +1045,10 @@
       <w:pPr>
         <w:pStyle w:val="Heading3"/>
       </w:pPr>
-      <w:bookmarkStart w:id="45" w:name="readings"/>
+      <w:bookmarkStart w:id="45" w:name="required-readings"/>
       <w:bookmarkEnd w:id="45"/>
       <w:r>
-        <w:t xml:space="preserve">Readings</w:t>
+        <w:t xml:space="preserve">Required Readings</w:t>
       </w:r>
     </w:p>
     <w:p>
@@ -1268,10 +1268,10 @@
       <w:pPr>
         <w:pStyle w:val="Heading3"/>
       </w:pPr>
-      <w:bookmarkStart w:id="46" w:name="background"/>
+      <w:bookmarkStart w:id="46" w:name="further-background"/>
       <w:bookmarkEnd w:id="46"/>
       <w:r>
-        <w:t xml:space="preserve">Background</w:t>
+        <w:t xml:space="preserve">Further Background</w:t>
       </w:r>
     </w:p>
     <w:p>
@@ -1404,10 +1404,10 @@
       <w:pPr>
         <w:pStyle w:val="Heading3"/>
       </w:pPr>
-      <w:bookmarkStart w:id="48" w:name="readings-1"/>
+      <w:bookmarkStart w:id="48" w:name="required-readings-1"/>
       <w:bookmarkEnd w:id="48"/>
       <w:r>
-        <w:t xml:space="preserve">Readings</w:t>
+        <w:t xml:space="preserve">Required Readings</w:t>
       </w:r>
     </w:p>
     <w:p>
@@ -1531,10 +1531,10 @@
       <w:pPr>
         <w:pStyle w:val="Heading3"/>
       </w:pPr>
-      <w:bookmarkStart w:id="49" w:name="background-1"/>
+      <w:bookmarkStart w:id="49" w:name="further-background-1"/>
       <w:bookmarkEnd w:id="49"/>
       <w:r>
-        <w:t xml:space="preserve">Background</w:t>
+        <w:t xml:space="preserve">Further Background</w:t>
       </w:r>
     </w:p>
     <w:p>
@@ -1913,10 +1913,10 @@
       <w:pPr>
         <w:pStyle w:val="Heading3"/>
       </w:pPr>
-      <w:bookmarkStart w:id="51" w:name="readings-2"/>
+      <w:bookmarkStart w:id="51" w:name="required-readings-2"/>
       <w:bookmarkEnd w:id="51"/>
       <w:r>
-        <w:t xml:space="preserve">Readings</w:t>
+        <w:t xml:space="preserve">Required Readings</w:t>
       </w:r>
     </w:p>
     <w:p>
@@ -2063,10 +2063,10 @@
       <w:pPr>
         <w:pStyle w:val="Heading3"/>
       </w:pPr>
-      <w:bookmarkStart w:id="52" w:name="background-2"/>
+      <w:bookmarkStart w:id="52" w:name="further-background-2"/>
       <w:bookmarkEnd w:id="52"/>
       <w:r>
-        <w:t xml:space="preserve">Background</w:t>
+        <w:t xml:space="preserve">Further Background</w:t>
       </w:r>
     </w:p>
     <w:p>
@@ -2317,10 +2317,10 @@
       <w:pPr>
         <w:pStyle w:val="Heading3"/>
       </w:pPr>
-      <w:bookmarkStart w:id="54" w:name="readings-3"/>
+      <w:bookmarkStart w:id="54" w:name="required-readings-3"/>
       <w:bookmarkEnd w:id="54"/>
       <w:r>
-        <w:t xml:space="preserve">Readings</w:t>
+        <w:t xml:space="preserve">Required Readings</w:t>
       </w:r>
     </w:p>
     <w:p>
@@ -2447,10 +2447,10 @@
       <w:pPr>
         <w:pStyle w:val="Heading3"/>
       </w:pPr>
-      <w:bookmarkStart w:id="55" w:name="background-3"/>
+      <w:bookmarkStart w:id="55" w:name="further-background-3"/>
       <w:bookmarkEnd w:id="55"/>
       <w:r>
-        <w:t xml:space="preserve">Background</w:t>
+        <w:t xml:space="preserve">Further Background</w:t>
       </w:r>
     </w:p>
     <w:p>
@@ -2540,10 +2540,10 @@
       <w:pPr>
         <w:pStyle w:val="Heading3"/>
       </w:pPr>
-      <w:bookmarkStart w:id="57" w:name="readings-4"/>
+      <w:bookmarkStart w:id="57" w:name="required-readings-4"/>
       <w:bookmarkEnd w:id="57"/>
       <w:r>
-        <w:t xml:space="preserve">Readings</w:t>
+        <w:t xml:space="preserve">Required Readings</w:t>
       </w:r>
     </w:p>
     <w:p>
@@ -2728,10 +2728,10 @@
       <w:pPr>
         <w:pStyle w:val="Heading3"/>
       </w:pPr>
-      <w:bookmarkStart w:id="58" w:name="background-4"/>
+      <w:bookmarkStart w:id="58" w:name="further-background-4"/>
       <w:bookmarkEnd w:id="58"/>
       <w:r>
-        <w:t xml:space="preserve">Background</w:t>
+        <w:t xml:space="preserve">Further Background</w:t>
       </w:r>
     </w:p>
     <w:p>
@@ -2786,10 +2786,10 @@
       <w:pPr>
         <w:pStyle w:val="Heading3"/>
       </w:pPr>
-      <w:bookmarkStart w:id="60" w:name="readings-5"/>
+      <w:bookmarkStart w:id="60" w:name="required-readings-5"/>
       <w:bookmarkEnd w:id="60"/>
       <w:r>
-        <w:t xml:space="preserve">Readings</w:t>
+        <w:t xml:space="preserve">Required Readings</w:t>
       </w:r>
     </w:p>
     <w:p>
@@ -2915,10 +2915,10 @@
       <w:pPr>
         <w:pStyle w:val="Heading3"/>
       </w:pPr>
-      <w:bookmarkStart w:id="61" w:name="background-5"/>
+      <w:bookmarkStart w:id="61" w:name="further-background-5"/>
       <w:bookmarkEnd w:id="61"/>
       <w:r>
-        <w:t xml:space="preserve">Background</w:t>
+        <w:t xml:space="preserve">Further Background</w:t>
       </w:r>
     </w:p>
     <w:p>
@@ -3011,10 +3011,10 @@
       <w:pPr>
         <w:pStyle w:val="Heading3"/>
       </w:pPr>
-      <w:bookmarkStart w:id="63" w:name="readings-6"/>
+      <w:bookmarkStart w:id="63" w:name="required-readings-6"/>
       <w:bookmarkEnd w:id="63"/>
       <w:r>
-        <w:t xml:space="preserve">Readings</w:t>
+        <w:t xml:space="preserve">Required Readings</w:t>
       </w:r>
     </w:p>
     <w:p>
@@ -3103,10 +3103,10 @@
       <w:pPr>
         <w:pStyle w:val="Heading3"/>
       </w:pPr>
-      <w:bookmarkStart w:id="64" w:name="background-6"/>
+      <w:bookmarkStart w:id="64" w:name="further-background-6"/>
       <w:bookmarkEnd w:id="64"/>
       <w:r>
-        <w:t xml:space="preserve">Background</w:t>
+        <w:t xml:space="preserve">Further Background</w:t>
       </w:r>
     </w:p>
     <w:p>
@@ -3161,10 +3161,10 @@
       <w:pPr>
         <w:pStyle w:val="Heading3"/>
       </w:pPr>
-      <w:bookmarkStart w:id="66" w:name="readings-7"/>
+      <w:bookmarkStart w:id="66" w:name="required-readings-7"/>
       <w:bookmarkEnd w:id="66"/>
       <w:r>
-        <w:t xml:space="preserve">Readings</w:t>
+        <w:t xml:space="preserve">Required Readings</w:t>
       </w:r>
     </w:p>
     <w:p>
@@ -3344,10 +3344,10 @@
       <w:pPr>
         <w:pStyle w:val="Heading3"/>
       </w:pPr>
-      <w:bookmarkStart w:id="67" w:name="background-7"/>
+      <w:bookmarkStart w:id="67" w:name="further-background-7"/>
       <w:bookmarkEnd w:id="67"/>
       <w:r>
-        <w:t xml:space="preserve">Background</w:t>
+        <w:t xml:space="preserve">Further Background</w:t>
       </w:r>
     </w:p>
     <w:p>
@@ -3525,10 +3525,10 @@
       <w:pPr>
         <w:pStyle w:val="Heading3"/>
       </w:pPr>
-      <w:bookmarkStart w:id="69" w:name="readings-8"/>
+      <w:bookmarkStart w:id="69" w:name="required-readings-8"/>
       <w:bookmarkEnd w:id="69"/>
       <w:r>
-        <w:t xml:space="preserve">Readings</w:t>
+        <w:t xml:space="preserve">Required Readings</w:t>
       </w:r>
     </w:p>
     <w:p>
@@ -3617,10 +3617,10 @@
       <w:pPr>
         <w:pStyle w:val="Heading3"/>
       </w:pPr>
-      <w:bookmarkStart w:id="70" w:name="background-8"/>
+      <w:bookmarkStart w:id="70" w:name="further-background-8"/>
       <w:bookmarkEnd w:id="70"/>
       <w:r>
-        <w:t xml:space="preserve">Background</w:t>
+        <w:t xml:space="preserve">Further Background</w:t>
       </w:r>
     </w:p>
     <w:p>
@@ -3722,10 +3722,10 @@
       <w:pPr>
         <w:pStyle w:val="Heading3"/>
       </w:pPr>
-      <w:bookmarkStart w:id="72" w:name="readings-9"/>
+      <w:bookmarkStart w:id="72" w:name="required-readings-9"/>
       <w:bookmarkEnd w:id="72"/>
       <w:r>
-        <w:t xml:space="preserve">Readings</w:t>
+        <w:t xml:space="preserve">Required Readings</w:t>
       </w:r>
     </w:p>
     <w:p>
@@ -3925,10 +3925,10 @@
       <w:pPr>
         <w:pStyle w:val="Heading3"/>
       </w:pPr>
-      <w:bookmarkStart w:id="73" w:name="background-9"/>
+      <w:bookmarkStart w:id="73" w:name="further-background-9"/>
       <w:bookmarkEnd w:id="73"/>
       <w:r>
-        <w:t xml:space="preserve">Background</w:t>
+        <w:t xml:space="preserve">Further Background</w:t>
       </w:r>
     </w:p>
     <w:p>
@@ -5175,7 +5175,7 @@
         <w:pStyle w:val="FirstParagraph"/>
       </w:pPr>
       <w:r>
-        <w:t xml:space="preserve">The reading and discussion topic for week 5 is the nature of collections, challenges we face in making</w:t>
+        <w:t xml:space="preserve">The reading and discussion topic for week 6 is the nature of collections, challenges we face in making</w:t>
       </w:r>
       <w:r>
         <w:t xml:space="preserve"> </w:t>
@@ -5506,7 +5506,7 @@
         </w:numPr>
       </w:pPr>
       <w:r>
-        <w:t xml:space="preserve">Required readings for the Collections topic:</w:t>
+        <w:t xml:space="preserve">Required readings for Week 6, the Collections topic:</w:t>
       </w:r>
     </w:p>
     <w:p>
@@ -5535,7 +5535,7 @@
         </w:numPr>
       </w:pPr>
       <w:r>
-        <w:t xml:space="preserve">Background readings for the Collections topic:</w:t>
+        <w:t xml:space="preserve">Background readings for Week 6, the Collections topic:</w:t>
       </w:r>
     </w:p>
     <w:p>
@@ -5613,7 +5613,7 @@
         </w:numPr>
       </w:pPr>
       <w:r>
-        <w:t xml:space="preserve">FLICKR galleries</w:t>
+        <w:t xml:space="preserve">Flickr galleries</w:t>
       </w:r>
     </w:p>
     <w:p>
@@ -5958,7 +5958,13 @@
         </w:numPr>
       </w:pPr>
       <w:r>
-        <w:t xml:space="preserve">Research Question due September 8, to be posted to the class discussion forum designated by your instructor</w:t>
+        <w:rPr>
+          <w:b/>
+        </w:rPr>
+        <w:t xml:space="preserve">Research Question due September 8</w:t>
+      </w:r>
+      <w:r>
+        <w:t xml:space="preserve">, to be posted to the class discussion forum designated by your instructor</w:t>
       </w:r>
     </w:p>
     <w:p>
@@ -5994,7 +6000,13 @@
         </w:numPr>
       </w:pPr>
       <w:r>
-        <w:t xml:space="preserve">Research Methods due September 22, to be posted to the class discussion forum designated by your instructor</w:t>
+        <w:rPr>
+          <w:b/>
+        </w:rPr>
+        <w:t xml:space="preserve">Research Methods due September 22</w:t>
+      </w:r>
+      <w:r>
+        <w:t xml:space="preserve">, to be posted to the class discussion forum designated by your instructor</w:t>
       </w:r>
     </w:p>
     <w:p>
@@ -6060,7 +6072,13 @@
         </w:numPr>
       </w:pPr>
       <w:r>
-        <w:t xml:space="preserve">Resource List due October 6, to the class discussion forum designated by your instructor</w:t>
+        <w:rPr>
+          <w:b/>
+        </w:rPr>
+        <w:t xml:space="preserve">Resource List due October 6</w:t>
+      </w:r>
+      <w:r>
+        <w:t xml:space="preserve">, to the class discussion forum designated by your instructor</w:t>
       </w:r>
     </w:p>
     <w:p>
@@ -6124,6 +6142,10 @@
     <w:p>
       <w:pPr>
         <w:pStyle w:val="DefinitionTerm"/>
+        <w:numPr>
+          <w:numId w:val="1025"/>
+          <w:ilvl w:val="0"/>
+        </w:numPr>
       </w:pPr>
       <w:r>
         <w:t xml:space="preserve">Due October 27 Two page extended abstract</w:t>
@@ -6133,6 +6155,10 @@
       <w:pPr>
         <w:pStyle w:val="Compact"/>
         <w:pStyle w:val="Definition"/>
+        <w:numPr>
+          <w:numId w:val="1025"/>
+          <w:ilvl w:val="0"/>
+        </w:numPr>
       </w:pPr>
       <w:r>
         <w:t xml:space="preserve">Develop the two paragraph summary of your research question into a two page extended abstract. Focus on describing</w:t>
@@ -6165,6 +6191,10 @@
     <w:p>
       <w:pPr>
         <w:pStyle w:val="DefinitionTerm"/>
+        <w:numPr>
+          <w:numId w:val="1025"/>
+          <w:ilvl w:val="0"/>
+        </w:numPr>
       </w:pPr>
       <w:r>
         <w:t xml:space="preserve">Due October 27 Annotated bibliography of 20 items</w:t>
@@ -6174,6 +6204,10 @@
       <w:pPr>
         <w:pStyle w:val="Compact"/>
         <w:pStyle w:val="Definition"/>
+        <w:numPr>
+          <w:numId w:val="1025"/>
+          <w:ilvl w:val="0"/>
+        </w:numPr>
       </w:pPr>
       <w:r>
         <w:t xml:space="preserve">Following the Purdue Writing Lab Guidelines, create a document that integrates annotations with</w:t>
@@ -6188,6 +6222,10 @@
     <w:p>
       <w:pPr>
         <w:pStyle w:val="DefinitionTerm"/>
+        <w:numPr>
+          <w:numId w:val="1025"/>
+          <w:ilvl w:val="0"/>
+        </w:numPr>
       </w:pPr>
       <w:r>
         <w:t xml:space="preserve">Due October 27 Five minute oral presentation</w:t>
@@ -6197,6 +6235,10 @@
       <w:pPr>
         <w:pStyle w:val="Compact"/>
         <w:pStyle w:val="Definition"/>
+        <w:numPr>
+          <w:numId w:val="1025"/>
+          <w:ilvl w:val="0"/>
+        </w:numPr>
       </w:pPr>
       <w:r>
         <w:t xml:space="preserve">Use this presentation to efficiently summarize</w:t>
@@ -6278,8 +6320,20 @@
       <w:pPr>
         <w:pStyle w:val="Compact"/>
         <w:numPr>
-          <w:numId w:val="1025"/>
+          <w:numId w:val="1026"/>
           <w:ilvl w:val="0"/>
+        </w:numPr>
+      </w:pPr>
+      <w:r>
+        <w:t xml:space="preserve">Walliman on defining the research problem</w:t>
+      </w:r>
+    </w:p>
+    <w:p>
+      <w:pPr>
+        <w:pStyle w:val="Compact"/>
+        <w:numPr>
+          <w:numId w:val="1027"/>
+          <w:ilvl w:val="1"/>
         </w:numPr>
       </w:pPr>
       <w:hyperlink r:id="rId109">
@@ -6287,7 +6341,7 @@
           <w:rPr>
             <w:rStyle w:val="Hyperlink"/>
           </w:rPr>
-          <w:t xml:space="preserve">Walliman on defining the research problem</w:t>
+          <w:t xml:space="preserve">http://methods.sagepub.com/book/social-research-methods/n6.xml</w:t>
         </w:r>
       </w:hyperlink>
     </w:p>
@@ -6295,8 +6349,20 @@
       <w:pPr>
         <w:pStyle w:val="Compact"/>
         <w:numPr>
-          <w:numId w:val="1025"/>
+          <w:numId w:val="1026"/>
           <w:ilvl w:val="0"/>
+        </w:numPr>
+      </w:pPr>
+      <w:r>
+        <w:t xml:space="preserve">Purdue University resources on annotated bibliographies</w:t>
+      </w:r>
+    </w:p>
+    <w:p>
+      <w:pPr>
+        <w:pStyle w:val="Compact"/>
+        <w:numPr>
+          <w:numId w:val="1028"/>
+          <w:ilvl w:val="1"/>
         </w:numPr>
       </w:pPr>
       <w:hyperlink r:id="rId104">
@@ -6304,7 +6370,7 @@
           <w:rPr>
             <w:rStyle w:val="Hyperlink"/>
           </w:rPr>
-          <w:t xml:space="preserve">Purdue University resources on annotated bibliographies</w:t>
+          <w:t xml:space="preserve">https://owl.english.purdue.edu/owl/resource/614/01/</w:t>
         </w:r>
       </w:hyperlink>
     </w:p>
@@ -6312,8 +6378,20 @@
       <w:pPr>
         <w:pStyle w:val="Compact"/>
         <w:numPr>
-          <w:numId w:val="1025"/>
+          <w:numId w:val="1026"/>
           <w:ilvl w:val="0"/>
+        </w:numPr>
+      </w:pPr>
+      <w:r>
+        <w:t xml:space="preserve">Background readings on research methods from week 3</w:t>
+      </w:r>
+    </w:p>
+    <w:p>
+      <w:pPr>
+        <w:pStyle w:val="Compact"/>
+        <w:numPr>
+          <w:numId w:val="1029"/>
+          <w:ilvl w:val="1"/>
         </w:numPr>
       </w:pPr>
       <w:hyperlink r:id="rId110">
@@ -6321,7 +6399,7 @@
           <w:rPr>
             <w:rStyle w:val="Hyperlink"/>
           </w:rPr>
-          <w:t xml:space="preserve">Background readings on research methods</w:t>
+          <w:t xml:space="preserve">https://www.zotero.org/groups/lis501/items/collectionKey/7TJ9WWEE</w:t>
         </w:r>
       </w:hyperlink>
     </w:p>
@@ -6433,7 +6511,7 @@
     </w:lvl>
   </w:abstractNum>
   <w:abstractNum w:abstractNumId="990">
-    <w:nsid w:val="a4875ec4"/>
+    <w:nsid w:val="16daa396"/>
     <w:multiLevelType w:val="multilevel"/>
     <w:lvl w:ilvl="0">
       <w:numFmt w:val="bullet"/>
@@ -6514,7 +6592,7 @@
     </w:lvl>
   </w:abstractNum>
   <w:abstractNum w:abstractNumId="99411">
-    <w:nsid w:val="da0258ca"/>
+    <w:nsid w:val="c23155ca"/>
     <w:multiLevelType w:val="multilevel"/>
     <w:lvl w:ilvl="0">
       <w:start w:val="1"/>
@@ -6602,7 +6680,7 @@
     </w:lvl>
   </w:abstractNum>
   <w:abstractNum w:abstractNumId="991">
-    <w:nsid w:val="8131d23b"/>
+    <w:nsid w:val="f03313ac"/>
     <w:multiLevelType w:val="multilevel"/>
     <w:lvl w:ilvl="0">
       <w:numFmt w:val="bullet"/>
@@ -6929,6 +7007,39 @@
     <w:abstractNumId w:val="991"/>
   </w:num>
   <w:num w:numId="1025">
+    <w:abstractNumId w:val="99411"/>
+    <w:lvlOverride w:ilvl="0">
+      <w:startOverride w:val="1"/>
+    </w:lvlOverride>
+    <w:lvlOverride w:ilvl="1">
+      <w:startOverride w:val="1"/>
+    </w:lvlOverride>
+    <w:lvlOverride w:ilvl="2">
+      <w:startOverride w:val="1"/>
+    </w:lvlOverride>
+    <w:lvlOverride w:ilvl="3">
+      <w:startOverride w:val="1"/>
+    </w:lvlOverride>
+    <w:lvlOverride w:ilvl="4">
+      <w:startOverride w:val="1"/>
+    </w:lvlOverride>
+    <w:lvlOverride w:ilvl="5">
+      <w:startOverride w:val="1"/>
+    </w:lvlOverride>
+    <w:lvlOverride w:ilvl="6">
+      <w:startOverride w:val="1"/>
+    </w:lvlOverride>
+  </w:num>
+  <w:num w:numId="1026">
+    <w:abstractNumId w:val="991"/>
+  </w:num>
+  <w:num w:numId="1027">
+    <w:abstractNumId w:val="991"/>
+  </w:num>
+  <w:num w:numId="1028">
+    <w:abstractNumId w:val="991"/>
+  </w:num>
+  <w:num w:numId="1029">
     <w:abstractNumId w:val="991"/>
   </w:num>
 </w:numbering>

</xml_diff>

<commit_message>
substantive change to CollectionsBackground.bib & downstream
Use archive.org copy of blog post
</commit_message>
<xml_diff>
--- a/SecAFall16.docx
+++ b/SecAFall16.docx
@@ -95,7 +95,7 @@
         <w:t xml:space="preserve"> </w:t>
       </w:r>
       <w:r>
-        <w:t xml:space="preserve">17:40:53</w:t>
+        <w:t xml:space="preserve">23:38:20</w:t>
       </w:r>
       <w:r>
         <w:t xml:space="preserve"> </w:t>
@@ -1800,7 +1800,7 @@
         <w:t xml:space="preserve">Digital Scholarship Collaborative Sandbox</w:t>
       </w:r>
       <w:r>
-        <w:t xml:space="preserve">, November 11–14, 2014. http://blogpublic.lib.msu.edu/index.php/dscsandbox/digital-collection-and-accessibility.</w:t>
+        <w:t xml:space="preserve">, November 11–14, 2014. https://web.archive.org/web/20150411015004/http://blogpublic.lib.msu.edu/index.php/dscsandbox/digital-collection-and-accessibility.</w:t>
       </w:r>
     </w:p>
     <w:p>
@@ -2288,7 +2288,7 @@
     </w:p>
     <w:p>
       <w:r>
-        <w:t xml:space="preserve">“Weave: Journal of Library User Experience,” n.d. http://weaveux.org/.</w:t>
+        <w:t xml:space="preserve">“Weave: Journal of Library User Experience,” 2014–2016. http://weaveux.org/.</w:t>
       </w:r>
     </w:p>
     <w:bookmarkStart w:id="69" w:name="week-10-october-25-subject-analysis-and-subject-languages"/>
@@ -2726,7 +2726,7 @@
         </w:numPr>
       </w:pPr>
       <w:r>
-        <w:t xml:space="preserve">Bibo/DC output from Zotero (October 6)</w:t>
+        <w:t xml:space="preserve">Generating Resource Description Framework (RDF) output from Zotero: Bibliographic Ontology (bibo) and Dublin Core (dc) (October 6)</w:t>
       </w:r>
     </w:p>
     <w:p>
@@ -2750,7 +2750,7 @@
         </w:numPr>
       </w:pPr>
       <w:r>
-        <w:t xml:space="preserve">Poster prep (October 20)</w:t>
+        <w:t xml:space="preserve">In-class time to work on your research design proposal (October 20)</w:t>
       </w:r>
     </w:p>
     <w:p>
@@ -2762,7 +2762,7 @@
         </w:numPr>
       </w:pPr>
       <w:r>
-        <w:t xml:space="preserve">Poster presentations (October 27)</w:t>
+        <w:t xml:space="preserve">Presentations of research design proposals (October 27)</w:t>
       </w:r>
     </w:p>
     <w:p>
@@ -3703,7 +3703,7 @@
     <w:bookmarkEnd w:id="100"/>
     <w:p>
       <w:r>
-        <w:t xml:space="preserve">Materials due September 8, September 22, October 6, and October 27 (?? points)</w:t>
+        <w:t xml:space="preserve">Materials due September 8, September 22, October 6, and October 27 (40 points)</w:t>
       </w:r>
     </w:p>
     <w:bookmarkStart w:id="101" w:name="rationale-2"/>
@@ -3964,35 +3964,74 @@
     <w:bookmarkEnd w:id="105"/>
     <w:p>
       <w:pPr>
+        <w:pStyle w:val="Compact"/>
         <w:numPr>
           <w:numId w:val="26"/>
           <w:ilvl w:val="0"/>
         </w:numPr>
       </w:pPr>
       <w:r>
-        <w:t xml:space="preserve">Due October 27 Two page extended abstract : Develop the two paragraph summary of your research question into a two page extended abstract. Focus on describing and justifying the methods for investigating your research question. The extended abstract is a proposal. It should include a statement of your research problem, a description of research methods for investigating the problem, and an explanation of what form the results of the investigation will take.</w:t>
-      </w:r>
-    </w:p>
-    <w:p>
-      <w:pPr>
+        <w:t xml:space="preserve">Due October 27 Two page extended abstract</w:t>
+      </w:r>
+    </w:p>
+    <w:p>
+      <w:pPr>
+        <w:pStyle w:val="Compact"/>
+        <w:numPr>
+          <w:numId w:val="27"/>
+          <w:ilvl w:val="1"/>
+        </w:numPr>
+      </w:pPr>
+      <w:r>
+        <w:t xml:space="preserve">Develop the two paragraph summary of your research question into a two page extended abstract. Focus on describing and justifying the methods for investigating your research question. The extended abstract is a proposal. It should include a statement of your research problem, a description of research methods for investigating the problem, and an explanation of what form the results of the investigation will take.</w:t>
+      </w:r>
+    </w:p>
+    <w:p>
+      <w:pPr>
+        <w:pStyle w:val="Compact"/>
         <w:numPr>
           <w:numId w:val="26"/>
           <w:ilvl w:val="0"/>
         </w:numPr>
       </w:pPr>
       <w:r>
-        <w:t xml:space="preserve">Due October 27 Annotated bibliography of 20 items : Following the Purdue Writing Lab Guidelines, create a document that integrates annotations with formatted entries. For each resource, write an annotation that situates the work presented with respect to your research question. Overall, the annotated bibliography should connect your problem to what is already known. It should have a meaningful order (which might be alphabetical, chronological, or something else). The resource list previously submitted may need to be modified, either removing or adding items as necessary to cover as many aspects of the problem, and the knowledge gap, as feasible. Your annotations should draw your reader's attention to the connections between the resource and your problem, and to other resources in the bibliography.</w:t>
-      </w:r>
-    </w:p>
-    <w:p>
-      <w:pPr>
+        <w:t xml:space="preserve">Due October 27 Annotated bibliography of 20 items</w:t>
+      </w:r>
+    </w:p>
+    <w:p>
+      <w:pPr>
+        <w:pStyle w:val="Compact"/>
+        <w:numPr>
+          <w:numId w:val="28"/>
+          <w:ilvl w:val="1"/>
+        </w:numPr>
+      </w:pPr>
+      <w:r>
+        <w:t xml:space="preserve">Following the Purdue Writing Lab Guidelines, create a document that integrates annotations with formatted entries. For each resource, write an annotation that situates the work presented with respect to your research question. Overall, the annotated bibliography should connect your problem to what is already known. It should have a meaningful order (which might be alphabetical, chronological, or something else). The resource list previously submitted may need to be modified, either removing or adding items as necessary to cover as many aspects of the problem, and the knowledge gap, as feasible. Your annotations should draw your reader's attention to the connections between the resource and your problem, and to other resources in the bibliography.</w:t>
+      </w:r>
+    </w:p>
+    <w:p>
+      <w:pPr>
+        <w:pStyle w:val="Compact"/>
         <w:numPr>
           <w:numId w:val="26"/>
           <w:ilvl w:val="0"/>
         </w:numPr>
       </w:pPr>
       <w:r>
-        <w:t xml:space="preserve">Due October 27 Five minute oral presentation : Use this presentation to efficiently summarize the relevance of this problem to people and organizations who have a stake in resolving the knowledge gap that you have identified. Do explain the general approach to investigating the question, but save methodological details for the extended abstract. Five minute summaries are difficult, so practice your presentation with a classmate or colleague outside class.</w:t>
+        <w:t xml:space="preserve">Due October 27 Five minute oral presentation</w:t>
+      </w:r>
+    </w:p>
+    <w:p>
+      <w:pPr>
+        <w:pStyle w:val="Compact"/>
+        <w:numPr>
+          <w:numId w:val="29"/>
+          <w:ilvl w:val="1"/>
+        </w:numPr>
+      </w:pPr>
+      <w:r>
+        <w:t xml:space="preserve">Use this presentation to efficiently summarize the relevance of this problem to people and organizations who have a stake in resolving the knowledge gap that you have identified. Do explain the general approach to investigating the question, but save methodological details for the extended abstract. Five minute summaries are difficult, so practice your presentation with a classmate or colleague outside class.</w:t>
       </w:r>
     </w:p>
     <w:bookmarkStart w:id="106" w:name="submitting-final-deliverables"/>
@@ -4029,7 +4068,7 @@
       <w:pPr>
         <w:pStyle w:val="Compact"/>
         <w:numPr>
-          <w:numId w:val="27"/>
+          <w:numId w:val="30"/>
           <w:ilvl w:val="0"/>
         </w:numPr>
       </w:pPr>
@@ -4041,7 +4080,7 @@
       <w:pPr>
         <w:pStyle w:val="Compact"/>
         <w:numPr>
-          <w:numId w:val="28"/>
+          <w:numId w:val="31"/>
           <w:ilvl w:val="1"/>
         </w:numPr>
       </w:pPr>
@@ -4058,7 +4097,7 @@
       <w:pPr>
         <w:pStyle w:val="Compact"/>
         <w:numPr>
-          <w:numId w:val="27"/>
+          <w:numId w:val="30"/>
           <w:ilvl w:val="0"/>
         </w:numPr>
       </w:pPr>
@@ -4070,7 +4109,7 @@
       <w:pPr>
         <w:pStyle w:val="Compact"/>
         <w:numPr>
-          <w:numId w:val="29"/>
+          <w:numId w:val="32"/>
           <w:ilvl w:val="1"/>
         </w:numPr>
       </w:pPr>
@@ -4087,7 +4126,7 @@
       <w:pPr>
         <w:pStyle w:val="Compact"/>
         <w:numPr>
-          <w:numId w:val="27"/>
+          <w:numId w:val="30"/>
           <w:ilvl w:val="0"/>
         </w:numPr>
       </w:pPr>
@@ -4099,7 +4138,7 @@
       <w:pPr>
         <w:pStyle w:val="Compact"/>
         <w:numPr>
-          <w:numId w:val="30"/>
+          <w:numId w:val="33"/>
           <w:ilvl w:val="1"/>
         </w:numPr>
       </w:pPr>
@@ -4123,7 +4162,7 @@
 <file path=word/numbering.xml><?xml version="1.0" encoding="utf-8"?>
 <w:numbering xmlns:w="http://schemas.openxmlformats.org/wordprocessingml/2006/main">
   <w:abstractNum w:abstractNumId="0">
-    <w:nsid w:val="780fd3c6"/>
+    <w:nsid w:val="35677693"/>
     <w:multiLevelType w:val="multilevel"/>
     <w:lvl w:ilvl="0">
       <w:numFmt w:val="bullet"/>
@@ -4204,7 +4243,7 @@
     </w:lvl>
   </w:abstractNum>
   <w:abstractNum w:abstractNumId="3">
-    <w:nsid w:val="49e037d0"/>
+    <w:nsid w:val="f61c884e"/>
     <w:multiLevelType w:val="multilevel"/>
     <w:lvl w:ilvl="0">
       <w:numFmt w:val="bullet"/>
@@ -4285,7 +4324,7 @@
     </w:lvl>
   </w:abstractNum>
   <w:abstractNum w:abstractNumId="2">
-    <w:nsid w:val="ea8cabd1"/>
+    <w:nsid w:val="c3a1fdf1"/>
     <w:multiLevelType w:val="multilevel"/>
     <w:lvl w:ilvl="0">
       <w:start w:val="1"/>
@@ -4649,6 +4688,15 @@
     <w:abstractNumId w:val="3"/>
   </w:num>
   <w:num w:numId="30">
+    <w:abstractNumId w:val="3"/>
+  </w:num>
+  <w:num w:numId="31">
+    <w:abstractNumId w:val="3"/>
+  </w:num>
+  <w:num w:numId="32">
+    <w:abstractNumId w:val="3"/>
+  </w:num>
+  <w:num w:numId="33">
     <w:abstractNumId w:val="3"/>
   </w:num>
 </w:numbering>

</xml_diff>

<commit_message>
formatting fix Asgt 3
</commit_message>
<xml_diff>
--- a/SecAFall16.docx
+++ b/SecAFall16.docx
@@ -101,7 +101,7 @@
         <w:t xml:space="preserve"> </w:t>
       </w:r>
       <w:r>
-        <w:t xml:space="preserve">9:40:13</w:t>
+        <w:t xml:space="preserve">9:42:06</w:t>
       </w:r>
       <w:r>
         <w:t xml:space="preserve"> </w:t>
@@ -6458,7 +6458,7 @@
         <w:pStyle w:val="FirstParagraph"/>
       </w:pPr>
       <w:r>
-        <w:t xml:space="preserve">Materials due September 8, September 22, October 6, and October 27 (40 points)</w:t>
+        <w:t xml:space="preserve">Materials due September 8, September 22, October 6, and October 27 (40 points).</w:t>
       </w:r>
     </w:p>
     <w:p>
@@ -7359,7 +7359,7 @@
     </w:lvl>
   </w:abstractNum>
   <w:abstractNum w:abstractNumId="990">
-    <w:nsid w:val="1b915b41"/>
+    <w:nsid w:val="ee486e31"/>
     <w:multiLevelType w:val="multilevel"/>
     <w:lvl w:ilvl="0">
       <w:numFmt w:val="bullet"/>
@@ -7440,7 +7440,7 @@
     </w:lvl>
   </w:abstractNum>
   <w:abstractNum w:abstractNumId="99411">
-    <w:nsid w:val="c2bb8147"/>
+    <w:nsid w:val="43ba521f"/>
     <w:multiLevelType w:val="multilevel"/>
     <w:lvl w:ilvl="0">
       <w:start w:val="1"/>
@@ -7528,7 +7528,7 @@
     </w:lvl>
   </w:abstractNum>
   <w:abstractNum w:abstractNumId="991">
-    <w:nsid w:val="67c18800"/>
+    <w:nsid w:val="ff5336ab"/>
     <w:multiLevelType w:val="multilevel"/>
     <w:lvl w:ilvl="0">
       <w:numFmt w:val="bullet"/>

</xml_diff>

<commit_message>
Regenerated docx syllabi for all sections
</commit_message>
<xml_diff>
--- a/SecAFall16.docx
+++ b/SecAFall16.docx
@@ -101,7 +101,7 @@
         <w:t xml:space="preserve"> </w:t>
       </w:r>
       <w:r>
-        <w:t xml:space="preserve">9:42:06</w:t>
+        <w:t xml:space="preserve">9:45:16</w:t>
       </w:r>
       <w:r>
         <w:t xml:space="preserve"> </w:t>
@@ -6719,7 +6719,22 @@
         <w:t xml:space="preserve">Research Question due September 8</w:t>
       </w:r>
       <w:r>
-        <w:t xml:space="preserve">, to be posted to the class discussion forum designated by your instructor</w:t>
+        <w:t xml:space="preserve">, to be posted to the</w:t>
+      </w:r>
+      <w:r>
+        <w:t xml:space="preserve"> </w:t>
+      </w:r>
+      <w:r>
+        <w:rPr>
+          <w:i/>
+        </w:rPr>
+        <w:t xml:space="preserve">Assignment 3A: Research Question</w:t>
+      </w:r>
+      <w:r>
+        <w:t xml:space="preserve"> </w:t>
+      </w:r>
+      <w:r>
+        <w:t xml:space="preserve">forum</w:t>
       </w:r>
     </w:p>
     <w:p>
@@ -6761,7 +6776,22 @@
         <w:t xml:space="preserve">Research Methods due September 22</w:t>
       </w:r>
       <w:r>
-        <w:t xml:space="preserve">, to be posted to the class discussion forum designated by your instructor</w:t>
+        <w:t xml:space="preserve">, to be posted to the</w:t>
+      </w:r>
+      <w:r>
+        <w:t xml:space="preserve"> </w:t>
+      </w:r>
+      <w:r>
+        <w:rPr>
+          <w:i/>
+        </w:rPr>
+        <w:t xml:space="preserve">Assignment 3B: Research Methods</w:t>
+      </w:r>
+      <w:r>
+        <w:t xml:space="preserve"> </w:t>
+      </w:r>
+      <w:r>
+        <w:t xml:space="preserve">forum</w:t>
       </w:r>
     </w:p>
     <w:p>
@@ -6833,7 +6863,22 @@
         <w:t xml:space="preserve">Resource List due October 6</w:t>
       </w:r>
       <w:r>
-        <w:t xml:space="preserve">, to the class discussion forum designated by your instructor</w:t>
+        <w:t xml:space="preserve">, to the</w:t>
+      </w:r>
+      <w:r>
+        <w:t xml:space="preserve"> </w:t>
+      </w:r>
+      <w:r>
+        <w:rPr>
+          <w:i/>
+        </w:rPr>
+        <w:t xml:space="preserve">Assignment 3C: Resource List</w:t>
+      </w:r>
+      <w:r>
+        <w:t xml:space="preserve"> </w:t>
+      </w:r>
+      <w:r>
+        <w:t xml:space="preserve">forum</w:t>
       </w:r>
     </w:p>
     <w:p>
@@ -6972,7 +7017,10 @@
         </w:numPr>
       </w:pPr>
       <w:r>
-        <w:t xml:space="preserve">** Due October 27 Annotated bibliography of 20 items**</w:t>
+        <w:rPr>
+          <w:b/>
+        </w:rPr>
+        <w:t xml:space="preserve">Due October 27 Annotated bibliography of 20 items</w:t>
       </w:r>
     </w:p>
     <w:p>
@@ -7359,7 +7407,7 @@
     </w:lvl>
   </w:abstractNum>
   <w:abstractNum w:abstractNumId="990">
-    <w:nsid w:val="ee486e31"/>
+    <w:nsid w:val="7a9ad294"/>
     <w:multiLevelType w:val="multilevel"/>
     <w:lvl w:ilvl="0">
       <w:numFmt w:val="bullet"/>
@@ -7440,7 +7488,7 @@
     </w:lvl>
   </w:abstractNum>
   <w:abstractNum w:abstractNumId="99411">
-    <w:nsid w:val="43ba521f"/>
+    <w:nsid w:val="bbcd1996"/>
     <w:multiLevelType w:val="multilevel"/>
     <w:lvl w:ilvl="0">
       <w:start w:val="1"/>
@@ -7528,7 +7576,7 @@
     </w:lvl>
   </w:abstractNum>
   <w:abstractNum w:abstractNumId="991">
-    <w:nsid w:val="ff5336ab"/>
+    <w:nsid w:val="294f3640"/>
     <w:multiLevelType w:val="multilevel"/>
     <w:lvl w:ilvl="0">
       <w:numFmt w:val="bullet"/>

</xml_diff>

<commit_message>
SecAFall16 version that is the basis of my final syllabus
</commit_message>
<xml_diff>
--- a/SecAFall16.docx
+++ b/SecAFall16.docx
@@ -107,7 +107,7 @@
         <w:t xml:space="preserve"> </w:t>
       </w:r>
       <w:r>
-        <w:t xml:space="preserve">17:09:32</w:t>
+        <w:t xml:space="preserve">17:43:45</w:t>
       </w:r>
       <w:r>
         <w:t xml:space="preserve"> </w:t>
@@ -601,7 +601,7 @@
     <w:bookmarkEnd w:id="34"/>
     <w:p>
       <w:r>
-        <w:t xml:space="preserve">The Writers Workshop provides free consultations. For more information see</w:t>
+        <w:t xml:space="preserve">The campus-wide Writers Workshop provides free consultations. For more information see</w:t>
       </w:r>
       <w:r>
         <w:t xml:space="preserve"> </w:t>
@@ -614,8 +614,31 @@
           <w:t xml:space="preserve">http://www.cws.illinois.edu/workshop/</w:t>
         </w:r>
       </w:hyperlink>
-    </w:p>
-    <w:bookmarkStart w:id="36" w:name="academic-integrity"/>
+      <w:r>
+        <w:t xml:space="preserve"> </w:t>
+      </w:r>
+      <w:r>
+        <w:t xml:space="preserve">The iSchool has a Writing Resources Moodle site</w:t>
+      </w:r>
+      <w:r>
+        <w:t xml:space="preserve"> </w:t>
+      </w:r>
+      <w:hyperlink r:id="rId36">
+        <w:r>
+          <w:rPr>
+            <w:rStyle w:val="Link"/>
+          </w:rPr>
+          <w:t xml:space="preserve">https://courses.ischool.illinois.edu/course/view.php?id=1705</w:t>
+        </w:r>
+      </w:hyperlink>
+      <w:r>
+        <w:t xml:space="preserve"> </w:t>
+      </w:r>
+      <w:r>
+        <w:t xml:space="preserve">and iSchool writing coaches also offer free consultations.</w:t>
+      </w:r>
+    </w:p>
+    <w:bookmarkStart w:id="37" w:name="academic-integrity"/>
     <w:p>
       <w:pPr>
         <w:pStyle w:val="Heading1"/>
@@ -624,7 +647,7 @@
         <w:t xml:space="preserve">Academic Integrity</w:t>
       </w:r>
     </w:p>
-    <w:bookmarkEnd w:id="36"/>
+    <w:bookmarkEnd w:id="37"/>
     <w:p>
       <w:r>
         <w:t xml:space="preserve">Please review and reflect on the academic integrity policy of the University of Illinois,</w:t>
@@ -632,7 +655,7 @@
       <w:r>
         <w:t xml:space="preserve"> </w:t>
       </w:r>
-      <w:hyperlink r:id="rId37">
+      <w:hyperlink r:id="rId38">
         <w:r>
           <w:rPr>
             <w:rStyle w:val="Link"/>
@@ -647,7 +670,7 @@
         <w:t xml:space="preserve">to which we subscribe. By turning in materials for review, you certify that all work presented is your own and has been done by you independently, or as a member of a designated group for group assignments. If, in the course of your writing, you use the words or ideas of another writer, proper acknowledgement must be given (using APA, Chicago, or MLA style). Not to do so is to commit plagiarism, a form of academic dishonesty. If you are not absolutely clear on what constitutes plagiarism and how to cite sources appropriately, now is the time to learn. Please ask me! Please be aware that the consequences for plagiarism or other forms of academic dishonesty will be severe. Students who violate university standards of academic integrity are subject to disciplinary action, including a reduced grade, failure in the course, and suspension or dismissal from the University.</w:t>
       </w:r>
     </w:p>
-    <w:bookmarkStart w:id="38" w:name="statement-of-inclusion"/>
+    <w:bookmarkStart w:id="39" w:name="statement-of-inclusion"/>
     <w:p>
       <w:pPr>
         <w:pStyle w:val="Heading1"/>
@@ -656,9 +679,9 @@
         <w:t xml:space="preserve">Statement of Inclusion</w:t>
       </w:r>
     </w:p>
-    <w:bookmarkEnd w:id="38"/>
-    <w:p>
-      <w:hyperlink r:id="rId39">
+    <w:bookmarkEnd w:id="39"/>
+    <w:p>
+      <w:hyperlink r:id="rId40">
         <w:r>
           <w:rPr>
             <w:rStyle w:val="Link"/>
@@ -672,7 +695,7 @@
         <w:t xml:space="preserve">As the state's premier public university, the University of Illinois at Urbana-Champaign's core mission is to serve the interests of the diverse people of the state of Illinois and beyond. The institution thus values inclusion and a pluralistic learning and research environment, one which we respect the varied perspectives and lived experiences of a diverse community and global workforce. We support diversity of worldviews, histories, and cultural knowledge across a range of social groups including race, ethnicity, gender identity, sexual orientation, abilities, economic class, religion, and their intersections.</w:t>
       </w:r>
     </w:p>
-    <w:bookmarkStart w:id="40" w:name="accessibility-statement"/>
+    <w:bookmarkStart w:id="41" w:name="accessibility-statement"/>
     <w:p>
       <w:pPr>
         <w:pStyle w:val="Heading1"/>
@@ -681,13 +704,13 @@
         <w:t xml:space="preserve">Accessibility Statement</w:t>
       </w:r>
     </w:p>
-    <w:bookmarkEnd w:id="40"/>
+    <w:bookmarkEnd w:id="41"/>
     <w:p>
       <w:r>
         <w:t xml:space="preserve">To obtain accessibility-related academic adjustments and/or auxiliary aids, students with disabilities must contact the course instructor and the Disability Resources and Educational Services (DRES) as soon as possible. To contact DRES you may visit 1207 S. Oak St., Champaign, call (217) 333-4603 (V/TTY), or e-mail a message to disability@uiuc.edu.</w:t>
       </w:r>
     </w:p>
-    <w:bookmarkStart w:id="41" w:name="assignments-and-evaluation"/>
+    <w:bookmarkStart w:id="42" w:name="assignments-and-evaluation"/>
     <w:p>
       <w:pPr>
         <w:pStyle w:val="Heading1"/>
@@ -696,7 +719,7 @@
         <w:t xml:space="preserve">Assignments and Evaluation</w:t>
       </w:r>
     </w:p>
-    <w:bookmarkEnd w:id="41"/>
+    <w:bookmarkEnd w:id="42"/>
     <w:p>
       <w:r>
         <w:t xml:space="preserve">All assignments are required for all students. Completing all assignments is not a guarantee of a passing grade. All work must be completed in order to pass this class. Late or incomplete assignments will not be given full credit unless the student has contacted the instructor prior to the due date of the assignment (or in the case of emergencies, as soon as practicable). There will be three main assignments, and ten labs. The weighting of each assignment in the final grade is noted below.</w:t>
@@ -965,7 +988,7 @@
         <w:t xml:space="preserve">59 and below = F</w:t>
       </w:r>
     </w:p>
-    <w:bookmarkStart w:id="42" w:name="topic-schedule"/>
+    <w:bookmarkStart w:id="43" w:name="topic-schedule"/>
     <w:p>
       <w:pPr>
         <w:pStyle w:val="Heading1"/>
@@ -974,8 +997,8 @@
         <w:t xml:space="preserve">Topic Schedule</w:t>
       </w:r>
     </w:p>
-    <w:bookmarkEnd w:id="42"/>
-    <w:bookmarkStart w:id="43" w:name="general-background-resources-for-the-semester"/>
+    <w:bookmarkEnd w:id="43"/>
+    <w:bookmarkStart w:id="44" w:name="general-background-resources-for-the-semester"/>
     <w:p>
       <w:pPr>
         <w:pStyle w:val="Heading2"/>
@@ -984,7 +1007,7 @@
         <w:t xml:space="preserve">General Background Resources for the Semester</w:t>
       </w:r>
     </w:p>
-    <w:bookmarkEnd w:id="43"/>
+    <w:bookmarkEnd w:id="44"/>
     <w:p>
       <w:r>
         <w:t xml:space="preserve">American Library Assocation. “Knowledge and Competencies Statements Developed by Relevant Professional Organizations.” Text.</w:t>
@@ -1051,7 +1074,7 @@
         <w:t xml:space="preserve">, 3rd ed., 1–38. Westport, Conn: Libraries Unlimited, 2009. [Locate full text from http://vufind.carli.illinois.edu/vf-uiu/].</w:t>
       </w:r>
     </w:p>
-    <w:bookmarkStart w:id="44" w:name="week-1-august-23-lis-education-and-professional-life"/>
+    <w:bookmarkStart w:id="45" w:name="week-1-august-23-lis-education-and-professional-life"/>
     <w:p>
       <w:pPr>
         <w:pStyle w:val="Heading2"/>
@@ -1060,8 +1083,8 @@
         <w:t xml:space="preserve">Week 1, August 23: LIS Education and professional life</w:t>
       </w:r>
     </w:p>
-    <w:bookmarkEnd w:id="44"/>
-    <w:bookmarkStart w:id="45" w:name="required-readings"/>
+    <w:bookmarkEnd w:id="45"/>
+    <w:bookmarkStart w:id="46" w:name="required-readings"/>
     <w:p>
       <w:pPr>
         <w:pStyle w:val="Heading3"/>
@@ -1070,7 +1093,7 @@
         <w:t xml:space="preserve">Required Readings</w:t>
       </w:r>
     </w:p>
-    <w:bookmarkEnd w:id="45"/>
+    <w:bookmarkEnd w:id="46"/>
     <w:p>
       <w:r>
         <w:t xml:space="preserve">Bates, Marcia J. “The Invisible Substrate of Information Science.”</w:t>
@@ -1182,7 +1205,7 @@
         <w:t xml:space="preserve">131, no. 1 (January 2006): 40–42. [Locate full text from http://sfx.carli.illinois.edu/sfxuiu/az].</w:t>
       </w:r>
     </w:p>
-    <w:bookmarkStart w:id="46" w:name="further-background"/>
+    <w:bookmarkStart w:id="47" w:name="further-background"/>
     <w:p>
       <w:pPr>
         <w:pStyle w:val="Heading3"/>
@@ -1191,7 +1214,7 @@
         <w:t xml:space="preserve">Further Background</w:t>
       </w:r>
     </w:p>
-    <w:bookmarkEnd w:id="46"/>
+    <w:bookmarkEnd w:id="47"/>
     <w:p>
       <w:r>
         <w:t xml:space="preserve">Glushko, Robert J. “Foundation for Organizing Systems.” In</w:t>
@@ -1248,7 +1271,7 @@
         <w:t xml:space="preserve">———. “The Secret History of Hypertext — The Atlantic,” May 22, 2014. http://www.theatlantic.com/technology/archive/2014/05/in-search-of-the-proto-memex/371385/.</w:t>
       </w:r>
     </w:p>
-    <w:bookmarkStart w:id="47" w:name="week-2-august-30-users-and-information-needs"/>
+    <w:bookmarkStart w:id="48" w:name="week-2-august-30-users-and-information-needs"/>
     <w:p>
       <w:pPr>
         <w:pStyle w:val="Heading2"/>
@@ -1257,8 +1280,8 @@
         <w:t xml:space="preserve">Week 2, August 30: Users and information needs</w:t>
       </w:r>
     </w:p>
-    <w:bookmarkEnd w:id="47"/>
-    <w:bookmarkStart w:id="48" w:name="required-readings-1"/>
+    <w:bookmarkEnd w:id="48"/>
+    <w:bookmarkStart w:id="49" w:name="required-readings-1"/>
     <w:p>
       <w:pPr>
         <w:pStyle w:val="Heading3"/>
@@ -1267,7 +1290,7 @@
         <w:t xml:space="preserve">Required Readings</w:t>
       </w:r>
     </w:p>
-    <w:bookmarkEnd w:id="48"/>
+    <w:bookmarkEnd w:id="49"/>
     <w:p>
       <w:r>
         <w:t xml:space="preserve">Bawden, David, and Lyn Robinson. “The Dark Side of Information: Overload, Anxiety and Other Paradoxes and Pathologies.”</w:t>
@@ -1368,7 +1391,7 @@
         <w:t xml:space="preserve">54, no. 4 (2015): 29–42. [Locate full text from http://sfx.carli.illinois.edu/sfxuiu/az].</w:t>
       </w:r>
     </w:p>
-    <w:bookmarkStart w:id="49" w:name="further-background-1"/>
+    <w:bookmarkStart w:id="50" w:name="further-background-1"/>
     <w:p>
       <w:pPr>
         <w:pStyle w:val="Heading3"/>
@@ -1377,7 +1400,7 @@
         <w:t xml:space="preserve">Further Background</w:t>
       </w:r>
     </w:p>
-    <w:bookmarkEnd w:id="49"/>
+    <w:bookmarkEnd w:id="50"/>
     <w:p>
       <w:r>
         <w:t xml:space="preserve">Connaway, Lynn Silipigni, and Ixchel M. Faniel.</w:t>
@@ -1543,7 +1566,7 @@
         <w:t xml:space="preserve">34, no. 4 (August 1, 2008): 457–64. [Locate full text from http://sfx.carli.illinois.edu/sfxuiu/az].</w:t>
       </w:r>
     </w:p>
-    <w:bookmarkStart w:id="50" w:name="week-3-september-6-research-methods"/>
+    <w:bookmarkStart w:id="51" w:name="week-3-september-6-research-methods"/>
     <w:p>
       <w:pPr>
         <w:pStyle w:val="Heading2"/>
@@ -1552,8 +1575,8 @@
         <w:t xml:space="preserve">Week 3, September 6: Research Methods</w:t>
       </w:r>
     </w:p>
-    <w:bookmarkEnd w:id="50"/>
-    <w:bookmarkStart w:id="51" w:name="required-readings-2"/>
+    <w:bookmarkEnd w:id="51"/>
+    <w:bookmarkStart w:id="52" w:name="required-readings-2"/>
     <w:p>
       <w:pPr>
         <w:pStyle w:val="Heading3"/>
@@ -1562,7 +1585,7 @@
         <w:t xml:space="preserve">Required Readings</w:t>
       </w:r>
     </w:p>
-    <w:bookmarkEnd w:id="51"/>
+    <w:bookmarkEnd w:id="52"/>
     <w:p>
       <w:r>
         <w:t xml:space="preserve">Aufderheide, Patricia. “‘Does This Have to Go through the IRB?’”</w:t>
@@ -1654,7 +1677,7 @@
         <w:t xml:space="preserve">25, no. 1 (January 1, 1999): 33–37. [Locate full text from http://sfx.carli.illinois.edu/sfxuiu/az].</w:t>
       </w:r>
     </w:p>
-    <w:bookmarkStart w:id="52" w:name="further-background-2"/>
+    <w:bookmarkStart w:id="53" w:name="further-background-2"/>
     <w:p>
       <w:pPr>
         <w:pStyle w:val="Heading3"/>
@@ -1663,7 +1686,7 @@
         <w:t xml:space="preserve">Further Background</w:t>
       </w:r>
     </w:p>
-    <w:bookmarkEnd w:id="52"/>
+    <w:bookmarkEnd w:id="53"/>
     <w:p>
       <w:r>
         <w:t xml:space="preserve">Connaway, Lynn Silipigni, and Ronald R. Powell.</w:t>
@@ -1755,7 +1778,7 @@
         <w:t xml:space="preserve">, 67–74. London: SAGE Publications, Ltd, 2006. http://methods.sagepub.com/book/social-research-methods.</w:t>
       </w:r>
     </w:p>
-    <w:bookmarkStart w:id="53" w:name="week-4-september-13-structures-and-standards"/>
+    <w:bookmarkStart w:id="54" w:name="week-4-september-13-structures-and-standards"/>
     <w:p>
       <w:pPr>
         <w:pStyle w:val="Heading2"/>
@@ -1764,8 +1787,8 @@
         <w:t xml:space="preserve">Week 4, September 13: Structures and Standards</w:t>
       </w:r>
     </w:p>
-    <w:bookmarkEnd w:id="53"/>
-    <w:bookmarkStart w:id="54" w:name="required-readings-3"/>
+    <w:bookmarkEnd w:id="54"/>
+    <w:bookmarkStart w:id="55" w:name="required-readings-3"/>
     <w:p>
       <w:pPr>
         <w:pStyle w:val="Heading3"/>
@@ -1774,7 +1797,7 @@
         <w:t xml:space="preserve">Required Readings</w:t>
       </w:r>
     </w:p>
-    <w:bookmarkEnd w:id="54"/>
+    <w:bookmarkEnd w:id="55"/>
     <w:p>
       <w:r>
         <w:t xml:space="preserve">Coombs, James H., Allen H. Renear, and Steven J. DeRose. “Markup Systems and the Future of Scholarly Text Processing.”</w:t>
@@ -1832,7 +1855,7 @@
         <w:t xml:space="preserve">11, no. 3 (September 1, 2013): 257–70. [Locate full text from http://sfx.carli.illinois.edu/sfxuiu/az].</w:t>
       </w:r>
     </w:p>
-    <w:bookmarkStart w:id="55" w:name="further-background-3"/>
+    <w:bookmarkStart w:id="56" w:name="further-background-3"/>
     <w:p>
       <w:pPr>
         <w:pStyle w:val="Heading3"/>
@@ -1841,7 +1864,7 @@
         <w:t xml:space="preserve">Further Background</w:t>
       </w:r>
     </w:p>
-    <w:bookmarkEnd w:id="55"/>
+    <w:bookmarkEnd w:id="56"/>
     <w:p>
       <w:r>
         <w:t xml:space="preserve">Bettels, Jürgen, and F. Avery Bishop. “Unicode: A Universal Character Code.”</w:t>
@@ -1879,7 +1902,7 @@
         <w:t xml:space="preserve">, 3rd ed., 295–344. O’Reilly, 2015. http://disciplineoforganizing.org/.</w:t>
       </w:r>
     </w:p>
-    <w:bookmarkStart w:id="56" w:name="week-5-september-20-approaches-to-organizing-information"/>
+    <w:bookmarkStart w:id="57" w:name="week-5-september-20-approaches-to-organizing-information"/>
     <w:p>
       <w:pPr>
         <w:pStyle w:val="Heading2"/>
@@ -1888,8 +1911,8 @@
         <w:t xml:space="preserve">Week 5, September 20: Approaches to organizing information</w:t>
       </w:r>
     </w:p>
-    <w:bookmarkEnd w:id="56"/>
-    <w:bookmarkStart w:id="57" w:name="required-readings-4"/>
+    <w:bookmarkEnd w:id="57"/>
+    <w:bookmarkStart w:id="58" w:name="required-readings-4"/>
     <w:p>
       <w:pPr>
         <w:pStyle w:val="Heading3"/>
@@ -1898,7 +1921,7 @@
         <w:t xml:space="preserve">Required Readings</w:t>
       </w:r>
     </w:p>
-    <w:bookmarkEnd w:id="57"/>
+    <w:bookmarkEnd w:id="58"/>
     <w:p>
       <w:r>
         <w:t xml:space="preserve">Kennedy, M.R. “Nine Questions to Guide You in Choosing a Metadata Schema.”</w:t>
@@ -2013,7 +2036,7 @@
         <w:t xml:space="preserve">18, no. 3 (2015). [Locate full text from http://sfx.carli.illinois.edu/sfxuiu/az].</w:t>
       </w:r>
     </w:p>
-    <w:bookmarkStart w:id="58" w:name="further-background-4"/>
+    <w:bookmarkStart w:id="59" w:name="further-background-4"/>
     <w:p>
       <w:pPr>
         <w:pStyle w:val="Heading3"/>
@@ -2022,7 +2045,7 @@
         <w:t xml:space="preserve">Further Background</w:t>
       </w:r>
     </w:p>
-    <w:bookmarkEnd w:id="58"/>
+    <w:bookmarkEnd w:id="59"/>
     <w:p>
       <w:r>
         <w:t xml:space="preserve">Glushko, Robert J. “Resources in Organizing Systems.” In</w:t>
@@ -2040,7 +2063,7 @@
         <w:t xml:space="preserve">, 3rd ed., 169–230. O’Reilly, 2015. http://disciplineoforganizing.org/.</w:t>
       </w:r>
     </w:p>
-    <w:bookmarkStart w:id="59" w:name="week-6-september-27-collections"/>
+    <w:bookmarkStart w:id="60" w:name="week-6-september-27-collections"/>
     <w:p>
       <w:pPr>
         <w:pStyle w:val="Heading2"/>
@@ -2049,8 +2072,8 @@
         <w:t xml:space="preserve">Week 6, September 27: Collections</w:t>
       </w:r>
     </w:p>
-    <w:bookmarkEnd w:id="59"/>
-    <w:bookmarkStart w:id="60" w:name="required-readings-5"/>
+    <w:bookmarkEnd w:id="60"/>
+    <w:bookmarkStart w:id="61" w:name="required-readings-5"/>
     <w:p>
       <w:pPr>
         <w:pStyle w:val="Heading3"/>
@@ -2059,7 +2082,7 @@
         <w:t xml:space="preserve">Required Readings</w:t>
       </w:r>
     </w:p>
-    <w:bookmarkEnd w:id="60"/>
+    <w:bookmarkEnd w:id="61"/>
     <w:p>
       <w:r>
         <w:t xml:space="preserve">Hadro, J. “What’s the Problem with Self-Publishing?”</w:t>
@@ -2125,7 +2148,7 @@
         <w:t xml:space="preserve">“Update on the Twitter Archive at the Library of Congress.” Library of Congress, 2013. http://www.loc.gov/today/pr/2013/files/twitter_report_2013jan.pdf.</w:t>
       </w:r>
     </w:p>
-    <w:bookmarkStart w:id="61" w:name="further-background-5"/>
+    <w:bookmarkStart w:id="62" w:name="further-background-5"/>
     <w:p>
       <w:pPr>
         <w:pStyle w:val="Heading3"/>
@@ -2134,7 +2157,7 @@
         <w:t xml:space="preserve">Further Background</w:t>
       </w:r>
     </w:p>
-    <w:bookmarkEnd w:id="61"/>
+    <w:bookmarkEnd w:id="62"/>
     <w:p>
       <w:r>
         <w:t xml:space="preserve">Glushko, Robert J. “Activities in Organizing Systems.” In</w:t>
@@ -2189,7 +2212,7 @@
         <w:t xml:space="preserve">51, no. 12 (2000): 1106–13. [Locate full text from http://sfx.carli.illinois.edu/sfxuiu/az].</w:t>
       </w:r>
     </w:p>
-    <w:bookmarkStart w:id="62" w:name="week-7-october-4-preservation"/>
+    <w:bookmarkStart w:id="63" w:name="week-7-october-4-preservation"/>
     <w:p>
       <w:pPr>
         <w:pStyle w:val="Heading2"/>
@@ -2198,8 +2221,8 @@
         <w:t xml:space="preserve">Week 7, October 4: Preservation</w:t>
       </w:r>
     </w:p>
-    <w:bookmarkEnd w:id="62"/>
-    <w:bookmarkStart w:id="63" w:name="required-readings-6"/>
+    <w:bookmarkEnd w:id="63"/>
+    <w:bookmarkStart w:id="64" w:name="required-readings-6"/>
     <w:p>
       <w:pPr>
         <w:pStyle w:val="Heading3"/>
@@ -2208,7 +2231,7 @@
         <w:t xml:space="preserve">Required Readings</w:t>
       </w:r>
     </w:p>
-    <w:bookmarkEnd w:id="63"/>
+    <w:bookmarkEnd w:id="64"/>
     <w:p>
       <w:r>
         <w:t xml:space="preserve">Shilton, Katie, and Ramesh Srinivasan. “Participatory Appraisal and Arrangement for Multicultural Archival Collections.”</w:t>
@@ -2249,7 +2272,7 @@
         <w:t xml:space="preserve">58, no. 4 (October 2014): 220–32. [Locate full text from http://sfx.carli.illinois.edu/sfxuiu/az].</w:t>
       </w:r>
     </w:p>
-    <w:bookmarkStart w:id="64" w:name="further-background-6"/>
+    <w:bookmarkStart w:id="65" w:name="further-background-6"/>
     <w:p>
       <w:pPr>
         <w:pStyle w:val="Heading3"/>
@@ -2258,7 +2281,7 @@
         <w:t xml:space="preserve">Further Background</w:t>
       </w:r>
     </w:p>
-    <w:bookmarkEnd w:id="64"/>
+    <w:bookmarkEnd w:id="65"/>
     <w:p>
       <w:r>
         <w:t xml:space="preserve">Glushko, Robert J. “The Organizing System: Roadmap.” In</w:t>
@@ -2276,7 +2299,7 @@
         <w:t xml:space="preserve">, 3rd ed., 543–70. O’Reilly, 2015. http://disciplineoforganizing.org/.</w:t>
       </w:r>
     </w:p>
-    <w:bookmarkStart w:id="65" w:name="week-8-october-11-search-and-discovery"/>
+    <w:bookmarkStart w:id="66" w:name="week-8-october-11-search-and-discovery"/>
     <w:p>
       <w:pPr>
         <w:pStyle w:val="Heading2"/>
@@ -2285,8 +2308,8 @@
         <w:t xml:space="preserve">Week 8, October 11: Search and discovery</w:t>
       </w:r>
     </w:p>
-    <w:bookmarkEnd w:id="65"/>
-    <w:bookmarkStart w:id="66" w:name="required-readings-7"/>
+    <w:bookmarkEnd w:id="66"/>
+    <w:bookmarkStart w:id="67" w:name="required-readings-7"/>
     <w:p>
       <w:pPr>
         <w:pStyle w:val="Heading3"/>
@@ -2295,7 +2318,7 @@
         <w:t xml:space="preserve">Required Readings</w:t>
       </w:r>
     </w:p>
-    <w:bookmarkEnd w:id="66"/>
+    <w:bookmarkEnd w:id="67"/>
     <w:p>
       <w:r>
         <w:t xml:space="preserve">Adkins, Denice, and Jenny E. Bossaller. “Fiction Access Points across Computer-Mediated Book Information Sources: A Comparison of Online Bookstores, Reader Advisory Databases, and Public Library Catalogs.”</w:t>
@@ -2413,7 +2436,7 @@
         <w:t xml:space="preserve">69, no. 5 (September 2, 2013): 736–54. [Locate full text from http://sfx.carli.illinois.edu/sfxuiu/az].</w:t>
       </w:r>
     </w:p>
-    <w:bookmarkStart w:id="67" w:name="further-background-7"/>
+    <w:bookmarkStart w:id="68" w:name="further-background-7"/>
     <w:p>
       <w:pPr>
         <w:pStyle w:val="Heading3"/>
@@ -2422,7 +2445,7 @@
         <w:t xml:space="preserve">Further Background</w:t>
       </w:r>
     </w:p>
-    <w:bookmarkEnd w:id="67"/>
+    <w:bookmarkEnd w:id="68"/>
     <w:p>
       <w:r>
         <w:t xml:space="preserve">Bates, Marcia J. “What Is Browsing—really? A Model Drawing from Behavioural Science Research.”</w:t>
@@ -2525,7 +2548,7 @@
         <w:t xml:space="preserve">Maloney, Alan, and Lettie Y. Conrad. “Expecting the Unexpected: Serendipity, Discovery, and the Scholarly Research Process.” SAGE White Paper. SAGE Publishing, 2016. http://us.sagepub.com/sites/default/files/serrdiscovery.pdf.</w:t>
       </w:r>
     </w:p>
-    <w:bookmarkStart w:id="68" w:name="week-9-october-18-evaluation-of-systems-and-services"/>
+    <w:bookmarkStart w:id="69" w:name="week-9-october-18-evaluation-of-systems-and-services"/>
     <w:p>
       <w:pPr>
         <w:pStyle w:val="Heading2"/>
@@ -2534,8 +2557,8 @@
         <w:t xml:space="preserve">Week 9, October 18: Evaluation of systems and services</w:t>
       </w:r>
     </w:p>
-    <w:bookmarkEnd w:id="68"/>
-    <w:bookmarkStart w:id="69" w:name="required-readings-8"/>
+    <w:bookmarkEnd w:id="69"/>
+    <w:bookmarkStart w:id="70" w:name="required-readings-8"/>
     <w:p>
       <w:pPr>
         <w:pStyle w:val="Heading3"/>
@@ -2544,7 +2567,7 @@
         <w:t xml:space="preserve">Required Readings</w:t>
       </w:r>
     </w:p>
-    <w:bookmarkEnd w:id="69"/>
+    <w:bookmarkEnd w:id="70"/>
     <w:p>
       <w:r>
         <w:t xml:space="preserve">Asher, Andrew D, Lynda M Duke, and Suzanne Wilson. “Paths of Discovery: Comparing the Search Effectiveness of EBSCO Discovery Service, Summon, Google Scholar, and Conventional Library Resources.”</w:t>
@@ -2605,7 +2628,7 @@
         <w:t xml:space="preserve">22, no. 3 (January 1, 1996): 181–90. [Locate full text from http://sfx.carli.illinois.edu/sfxuiu/az].</w:t>
       </w:r>
     </w:p>
-    <w:bookmarkStart w:id="70" w:name="further-background-8"/>
+    <w:bookmarkStart w:id="71" w:name="further-background-8"/>
     <w:p>
       <w:pPr>
         <w:pStyle w:val="Heading3"/>
@@ -2614,7 +2637,7 @@
         <w:t xml:space="preserve">Further Background</w:t>
       </w:r>
     </w:p>
-    <w:bookmarkEnd w:id="70"/>
+    <w:bookmarkEnd w:id="71"/>
     <w:p>
       <w:r>
         <w:t xml:space="preserve">Fuhr, Norbert, Giannis Tsakonas, Trond Aalberg, Maristella Agosti, Preben Hansen, Sarantos Kapidakis, Claus-Peter Klas, et al. “Evaluation of Digital Libraries.”</w:t>
@@ -2657,7 +2680,7 @@
         <w:t xml:space="preserve">“Weave: Journal of Library User Experience.” Accessed August 22, 2016. http://weaveux.org/.</w:t>
       </w:r>
     </w:p>
-    <w:bookmarkStart w:id="71" w:name="week-10-october-25-subject-analysis-and-subject-languages"/>
+    <w:bookmarkStart w:id="72" w:name="week-10-october-25-subject-analysis-and-subject-languages"/>
     <w:p>
       <w:pPr>
         <w:pStyle w:val="Heading2"/>
@@ -2666,8 +2689,8 @@
         <w:t xml:space="preserve">Week 10, October 25: Subject analysis and subject languages</w:t>
       </w:r>
     </w:p>
-    <w:bookmarkEnd w:id="71"/>
-    <w:bookmarkStart w:id="72" w:name="required-readings-9"/>
+    <w:bookmarkEnd w:id="72"/>
+    <w:bookmarkStart w:id="73" w:name="required-readings-9"/>
     <w:p>
       <w:pPr>
         <w:pStyle w:val="Heading3"/>
@@ -2676,7 +2699,7 @@
         <w:t xml:space="preserve">Required Readings</w:t>
       </w:r>
     </w:p>
-    <w:bookmarkEnd w:id="72"/>
+    <w:bookmarkEnd w:id="73"/>
     <w:p>
       <w:r>
         <w:t xml:space="preserve">Brown-Sica, Margaret, and Jeffrey Beall. “Library 2.0 and the Problem of Hate Speech.”</w:t>
@@ -2797,7 +2820,7 @@
         <w:t xml:space="preserve">6, no. 1 (July 3, 2011). [Locate full text from http://sfx.carli.illinois.edu/sfxuiu/az].</w:t>
       </w:r>
     </w:p>
-    <w:bookmarkStart w:id="73" w:name="further-background-9"/>
+    <w:bookmarkStart w:id="74" w:name="further-background-9"/>
     <w:p>
       <w:pPr>
         <w:pStyle w:val="Heading3"/>
@@ -2806,7 +2829,7 @@
         <w:t xml:space="preserve">Further Background</w:t>
       </w:r>
     </w:p>
-    <w:bookmarkEnd w:id="73"/>
+    <w:bookmarkEnd w:id="74"/>
     <w:p>
       <w:r>
         <w:t xml:space="preserve">Anderson, James Doig, and José Pérez-Carballo. “Library of Congress Subject Headings (LCSH).”</w:t>
@@ -2932,7 +2955,7 @@
         <w:t xml:space="preserve">. CRC Press, December 9, 2009. [Locate full text from http://www.library.illinois.edu/lsx/findit/tools/encyclopedias.html].</w:t>
       </w:r>
     </w:p>
-    <w:bookmarkStart w:id="74" w:name="Asgt1"/>
+    <w:bookmarkStart w:id="75" w:name="Asgt1"/>
     <w:p>
       <w:pPr>
         <w:pStyle w:val="Heading1"/>
@@ -2941,13 +2964,13 @@
         <w:t xml:space="preserve">Assignment 1 Information Needs/Information Seeking Behavior</w:t>
       </w:r>
     </w:p>
-    <w:bookmarkEnd w:id="74"/>
+    <w:bookmarkEnd w:id="75"/>
     <w:p>
       <w:r>
         <w:t xml:space="preserve">Due September 1 (20 points).</w:t>
       </w:r>
     </w:p>
-    <w:bookmarkStart w:id="75" w:name="rationale"/>
+    <w:bookmarkStart w:id="76" w:name="rationale"/>
     <w:p>
       <w:pPr>
         <w:pStyle w:val="Heading2"/>
@@ -2956,7 +2979,7 @@
         <w:t xml:space="preserve">Rationale</w:t>
       </w:r>
     </w:p>
-    <w:bookmarkEnd w:id="75"/>
+    <w:bookmarkEnd w:id="76"/>
     <w:p>
       <w:r>
         <w:t xml:space="preserve">The purpose of this exercise is two-fold. First, it is intended to allow you to examine the factors that condition the information needs or influence the information seeking behavior of a specific user group. Second, it affords you the opportunity to explore what types of research methods are used to do research on concrete user groups. The handout from the first lab of class will assist you with this exercise. Methods Handout If you'd like to know more about the method(s) in your article, you can refer to this Research Methods portal:</w:t>
@@ -2964,7 +2987,7 @@
       <w:r>
         <w:t xml:space="preserve"> </w:t>
       </w:r>
-      <w:hyperlink r:id="rId76">
+      <w:hyperlink r:id="rId77">
         <w:r>
           <w:rPr>
             <w:rStyle w:val="Link"/>
@@ -2973,7 +2996,7 @@
         </w:r>
       </w:hyperlink>
     </w:p>
-    <w:bookmarkStart w:id="77" w:name="tasks"/>
+    <w:bookmarkStart w:id="78" w:name="tasks"/>
     <w:p>
       <w:pPr>
         <w:pStyle w:val="Heading2"/>
@@ -2982,7 +3005,7 @@
         <w:t xml:space="preserve">Tasks</w:t>
       </w:r>
     </w:p>
-    <w:bookmarkEnd w:id="77"/>
+    <w:bookmarkEnd w:id="78"/>
     <w:p>
       <w:pPr>
         <w:pStyle w:val="Compact"/>
@@ -3007,7 +3030,7 @@
         <w:t xml:space="preserve">Identify a published research study that investigates information needs and/or information seeking behavior of individuals from this population.</w:t>
       </w:r>
     </w:p>
-    <w:bookmarkStart w:id="78" w:name="deliverable"/>
+    <w:bookmarkStart w:id="79" w:name="deliverable"/>
     <w:p>
       <w:pPr>
         <w:pStyle w:val="Heading2"/>
@@ -3016,13 +3039,13 @@
         <w:t xml:space="preserve">Deliverable</w:t>
       </w:r>
     </w:p>
-    <w:bookmarkEnd w:id="78"/>
+    <w:bookmarkEnd w:id="79"/>
     <w:p>
       <w:r>
         <w:t xml:space="preserve">In a brief essay of 600-700 words (1-2 pages) discuss your article's research question, methods, findings, and implications for design of information systems and services (in-person, web-based, or both). Integrate relevant readings from those assigned for class and especially those you have read to date (and from the users and information needs session in particular) in support of your arguments.</w:t>
       </w:r>
     </w:p>
-    <w:bookmarkStart w:id="79" w:name="submitting"/>
+    <w:bookmarkStart w:id="80" w:name="submitting"/>
     <w:p>
       <w:pPr>
         <w:pStyle w:val="Heading2"/>
@@ -3031,7 +3054,7 @@
         <w:t xml:space="preserve">Submitting</w:t>
       </w:r>
     </w:p>
-    <w:bookmarkEnd w:id="79"/>
+    <w:bookmarkEnd w:id="80"/>
     <w:p>
       <w:pPr>
         <w:pStyle w:val="Compact"/>
@@ -3068,7 +3091,7 @@
         <w:t xml:space="preserve">Bring a copy of your article to class for small group discussion.</w:t>
       </w:r>
     </w:p>
-    <w:bookmarkStart w:id="80" w:name="strategies-for-locating-research-studies"/>
+    <w:bookmarkStart w:id="81" w:name="strategies-for-locating-research-studies"/>
     <w:p>
       <w:pPr>
         <w:pStyle w:val="Heading2"/>
@@ -3077,7 +3100,7 @@
         <w:t xml:space="preserve">Strategies for locating research studies</w:t>
       </w:r>
     </w:p>
-    <w:bookmarkEnd w:id="80"/>
+    <w:bookmarkEnd w:id="81"/>
     <w:p>
       <w:r>
         <w:t xml:space="preserve">Articles indexed under the subject "Information needs" or "Information-seeking behavior" in Library &amp; Information Science Source:</w:t>
@@ -3108,7 +3131,7 @@
           <w:ilvl w:val="0"/>
         </w:numPr>
       </w:pPr>
-      <w:hyperlink r:id="rId81">
+      <w:hyperlink r:id="rId82">
         <w:r>
           <w:rPr>
             <w:rStyle w:val="Link"/>
@@ -3147,7 +3170,7 @@
           <w:ilvl w:val="0"/>
         </w:numPr>
       </w:pPr>
-      <w:hyperlink r:id="rId81">
+      <w:hyperlink r:id="rId82">
         <w:r>
           <w:rPr>
             <w:rStyle w:val="Link"/>
@@ -3164,7 +3187,7 @@
           <w:ilvl w:val="0"/>
         </w:numPr>
       </w:pPr>
-      <w:hyperlink r:id="rId82">
+      <w:hyperlink r:id="rId83">
         <w:r>
           <w:rPr>
             <w:rStyle w:val="Link"/>
@@ -3201,7 +3224,7 @@
       <w:r>
         <w:t xml:space="preserve"> </w:t>
       </w:r>
-      <w:hyperlink r:id="rId81">
+      <w:hyperlink r:id="rId82">
         <w:r>
           <w:rPr>
             <w:rStyle w:val="Link"/>
@@ -3221,7 +3244,7 @@
           <w:ilvl w:val="0"/>
         </w:numPr>
       </w:pPr>
-      <w:hyperlink r:id="rId83">
+      <w:hyperlink r:id="rId84">
         <w:r>
           <w:rPr>
             <w:rStyle w:val="Link"/>
@@ -3238,7 +3261,7 @@
           <w:ilvl w:val="0"/>
         </w:numPr>
       </w:pPr>
-      <w:hyperlink r:id="rId84">
+      <w:hyperlink r:id="rId85">
         <w:r>
           <w:rPr>
             <w:rStyle w:val="Link"/>
@@ -3255,7 +3278,7 @@
           <w:ilvl w:val="0"/>
         </w:numPr>
       </w:pPr>
-      <w:hyperlink r:id="rId84">
+      <w:hyperlink r:id="rId85">
         <w:r>
           <w:rPr>
             <w:rStyle w:val="Link"/>
@@ -3264,7 +3287,7 @@
         </w:r>
       </w:hyperlink>
     </w:p>
-    <w:bookmarkStart w:id="85" w:name="Asgt2"/>
+    <w:bookmarkStart w:id="86" w:name="Asgt2"/>
     <w:p>
       <w:pPr>
         <w:pStyle w:val="Heading1"/>
@@ -3273,13 +3296,13 @@
         <w:t xml:space="preserve">Assignment 2 Digital Collections Assessment</w:t>
       </w:r>
     </w:p>
-    <w:bookmarkEnd w:id="85"/>
+    <w:bookmarkEnd w:id="86"/>
     <w:p>
       <w:r>
         <w:t xml:space="preserve">Due September 29 (20 points).</w:t>
       </w:r>
     </w:p>
-    <w:bookmarkStart w:id="86" w:name="summary"/>
+    <w:bookmarkStart w:id="87" w:name="summary"/>
     <w:p>
       <w:pPr>
         <w:pStyle w:val="Heading2"/>
@@ -3288,13 +3311,13 @@
         <w:t xml:space="preserve">Summary</w:t>
       </w:r>
     </w:p>
-    <w:bookmarkEnd w:id="86"/>
+    <w:bookmarkEnd w:id="87"/>
     <w:p>
       <w:r>
         <w:t xml:space="preserve">Pick one DPLA exhibition, or one Flickr gallery or one Europeana pinterest board as an exemplar for your analysis. write a narrative assessment of the content, organization, and potential users and uses.</w:t>
       </w:r>
     </w:p>
-    <w:bookmarkStart w:id="87" w:name="before-you-begin"/>
+    <w:bookmarkStart w:id="88" w:name="before-you-begin"/>
     <w:p>
       <w:pPr>
         <w:pStyle w:val="Heading2"/>
@@ -3303,13 +3326,13 @@
         <w:t xml:space="preserve">Before you begin</w:t>
       </w:r>
     </w:p>
-    <w:bookmarkEnd w:id="87"/>
+    <w:bookmarkEnd w:id="88"/>
     <w:p>
       <w:r>
         <w:t xml:space="preserve">Read the required assigned readings for our collections topic before starting this assignment. The background readings will also make your task easier.</w:t>
       </w:r>
     </w:p>
-    <w:bookmarkStart w:id="88" w:name="rationale-1"/>
+    <w:bookmarkStart w:id="89" w:name="rationale-1"/>
     <w:p>
       <w:pPr>
         <w:pStyle w:val="Heading2"/>
@@ -3318,13 +3341,13 @@
         <w:t xml:space="preserve">Rationale</w:t>
       </w:r>
     </w:p>
-    <w:bookmarkEnd w:id="88"/>
+    <w:bookmarkEnd w:id="89"/>
     <w:p>
       <w:r>
         <w:t xml:space="preserve">The reading and discussion topic for week 6 is the nature of collections, challenges we face in making their contents accessible, and ways in which perspectives of librarians, archivists, and information scientists contribute to meeting those challenges. In bringing a critical, reviewer's attention to an existing digital collection, those issues will become more vivid and understandable to you.</w:t>
       </w:r>
     </w:p>
-    <w:bookmarkStart w:id="89" w:name="tasks-1"/>
+    <w:bookmarkStart w:id="90" w:name="tasks-1"/>
     <w:p>
       <w:pPr>
         <w:pStyle w:val="Heading2"/>
@@ -3333,7 +3356,7 @@
         <w:t xml:space="preserve">Tasks</w:t>
       </w:r>
     </w:p>
-    <w:bookmarkEnd w:id="89"/>
+    <w:bookmarkEnd w:id="90"/>
     <w:p>
       <w:pPr>
         <w:pStyle w:val="Compact"/>
@@ -3366,7 +3389,7 @@
           <w:ilvl w:val="1"/>
         </w:numPr>
       </w:pPr>
-      <w:hyperlink r:id="rId90">
+      <w:hyperlink r:id="rId91">
         <w:r>
           <w:rPr>
             <w:rStyle w:val="Link"/>
@@ -3389,7 +3412,7 @@
           <w:ilvl w:val="1"/>
         </w:numPr>
       </w:pPr>
-      <w:hyperlink r:id="rId91">
+      <w:hyperlink r:id="rId92">
         <w:r>
           <w:rPr>
             <w:rStyle w:val="Link"/>
@@ -3412,7 +3435,7 @@
           <w:ilvl w:val="1"/>
         </w:numPr>
       </w:pPr>
-      <w:hyperlink r:id="rId92">
+      <w:hyperlink r:id="rId93">
         <w:r>
           <w:rPr>
             <w:rStyle w:val="Link"/>
@@ -3535,7 +3558,7 @@
         <w:t xml:space="preserve">Does the exemplar meet or exceed expectations for accessibility?</w:t>
       </w:r>
     </w:p>
-    <w:bookmarkStart w:id="93" w:name="deliverables"/>
+    <w:bookmarkStart w:id="94" w:name="deliverables"/>
     <w:p>
       <w:pPr>
         <w:pStyle w:val="Heading2"/>
@@ -3544,13 +3567,13 @@
         <w:t xml:space="preserve">Deliverables</w:t>
       </w:r>
     </w:p>
-    <w:bookmarkEnd w:id="93"/>
+    <w:bookmarkEnd w:id="94"/>
     <w:p>
       <w:r>
         <w:t xml:space="preserve">The essay should be a 750-800 word evaluative essay with an introduction and conclusion. Integrate relevant readings in support of your arguments as appropriate. PDF, docx, and Pandoc markdown are all acceptable file formats. Pandoc expression requires a separate bibliography file, unless your references and citations are formatted at the markdown source level (by hand, via Zotero, etc.).</w:t>
       </w:r>
     </w:p>
-    <w:bookmarkStart w:id="94" w:name="submitting-1"/>
+    <w:bookmarkStart w:id="95" w:name="submitting-1"/>
     <w:p>
       <w:pPr>
         <w:pStyle w:val="Heading2"/>
@@ -3559,13 +3582,13 @@
         <w:t xml:space="preserve">Submitting</w:t>
       </w:r>
     </w:p>
-    <w:bookmarkEnd w:id="94"/>
-    <w:p>
-      <w:r>
-        <w:t xml:space="preserve">Upload the essay to the Moodle section designated for this assignment.</w:t>
-      </w:r>
-    </w:p>
-    <w:bookmarkStart w:id="95" w:name="resources"/>
+    <w:bookmarkEnd w:id="95"/>
+    <w:p>
+      <w:r>
+        <w:t xml:space="preserve">Upload the essay to the Moodle drop box designated for this assignment.</w:t>
+      </w:r>
+    </w:p>
+    <w:bookmarkStart w:id="96" w:name="resources"/>
     <w:p>
       <w:pPr>
         <w:pStyle w:val="Heading2"/>
@@ -3574,7 +3597,7 @@
         <w:t xml:space="preserve">Resources</w:t>
       </w:r>
     </w:p>
-    <w:bookmarkEnd w:id="95"/>
+    <w:bookmarkEnd w:id="96"/>
     <w:p>
       <w:r>
         <w:t xml:space="preserve">These resources may be useful for completing this assignment.</w:t>
@@ -3600,7 +3623,7 @@
           <w:ilvl w:val="1"/>
         </w:numPr>
       </w:pPr>
-      <w:hyperlink r:id="rId96">
+      <w:hyperlink r:id="rId97">
         <w:r>
           <w:rPr>
             <w:rStyle w:val="Link"/>
@@ -3629,7 +3652,7 @@
           <w:ilvl w:val="1"/>
         </w:numPr>
       </w:pPr>
-      <w:hyperlink r:id="rId97">
+      <w:hyperlink r:id="rId98">
         <w:r>
           <w:rPr>
             <w:rStyle w:val="Link"/>
@@ -3661,7 +3684,7 @@
           <w:ilvl w:val="1"/>
         </w:numPr>
       </w:pPr>
-      <w:hyperlink r:id="rId90">
+      <w:hyperlink r:id="rId91">
         <w:r>
           <w:rPr>
             <w:rStyle w:val="Link"/>
@@ -3678,7 +3701,7 @@
           <w:ilvl w:val="1"/>
         </w:numPr>
       </w:pPr>
-      <w:hyperlink r:id="rId98">
+      <w:hyperlink r:id="rId99">
         <w:r>
           <w:rPr>
             <w:rStyle w:val="Link"/>
@@ -3707,7 +3730,7 @@
           <w:ilvl w:val="1"/>
         </w:numPr>
       </w:pPr>
-      <w:hyperlink r:id="rId91">
+      <w:hyperlink r:id="rId92">
         <w:r>
           <w:rPr>
             <w:rStyle w:val="Link"/>
@@ -3724,7 +3747,7 @@
           <w:ilvl w:val="1"/>
         </w:numPr>
       </w:pPr>
-      <w:hyperlink r:id="rId99">
+      <w:hyperlink r:id="rId100">
         <w:r>
           <w:rPr>
             <w:rStyle w:val="Link"/>
@@ -3753,7 +3776,7 @@
           <w:ilvl w:val="1"/>
         </w:numPr>
       </w:pPr>
-      <w:hyperlink r:id="rId92">
+      <w:hyperlink r:id="rId93">
         <w:r>
           <w:rPr>
             <w:rStyle w:val="Link"/>
@@ -3770,7 +3793,7 @@
           <w:ilvl w:val="1"/>
         </w:numPr>
       </w:pPr>
-      <w:hyperlink r:id="rId100">
+      <w:hyperlink r:id="rId101">
         <w:r>
           <w:rPr>
             <w:rStyle w:val="Link"/>
@@ -3779,7 +3802,7 @@
         </w:r>
       </w:hyperlink>
     </w:p>
-    <w:bookmarkStart w:id="101" w:name="Asgt3"/>
+    <w:bookmarkStart w:id="102" w:name="Asgt3"/>
     <w:p>
       <w:pPr>
         <w:pStyle w:val="Heading1"/>
@@ -3788,13 +3811,13 @@
         <w:t xml:space="preserve">Assignment 3: Research Design Proposal</w:t>
       </w:r>
     </w:p>
-    <w:bookmarkEnd w:id="101"/>
+    <w:bookmarkEnd w:id="102"/>
     <w:p>
       <w:r>
         <w:t xml:space="preserve">Materials due September 8, September 22, October 6, and October 27 (40 points).</w:t>
       </w:r>
     </w:p>
-    <w:bookmarkStart w:id="102" w:name="rationale-2"/>
+    <w:bookmarkStart w:id="103" w:name="rationale-2"/>
     <w:p>
       <w:pPr>
         <w:pStyle w:val="Heading2"/>
@@ -3803,7 +3826,7 @@
         <w:t xml:space="preserve">Rationale</w:t>
       </w:r>
     </w:p>
-    <w:bookmarkEnd w:id="102"/>
+    <w:bookmarkEnd w:id="103"/>
     <w:p>
       <w:r>
         <w:t xml:space="preserve">This aim of this assignment is to acquaint you with the rudiments of research design, and invite you to think about a topic you might investigate yourself, following up on the work in this class. This is part of your education because:</w:t>
@@ -3853,7 +3876,7 @@
         <w:t xml:space="preserve">According to ALA’s Core Competences of Librarianship, "A person graduating from an ALA-accredited master’s program in library and information studies should know and, where appropriate, be able to employ: ... A. The fundamentals of quantitative and qualitative research methods. B. The central research findings and research literature of the field. C. The principles and methods used to assess the actual and potential value of new research."</w:t>
       </w:r>
     </w:p>
-    <w:bookmarkStart w:id="103" w:name="before-you-begin-1"/>
+    <w:bookmarkStart w:id="104" w:name="before-you-begin-1"/>
     <w:p>
       <w:pPr>
         <w:pStyle w:val="Heading2"/>
@@ -3862,7 +3885,7 @@
         <w:t xml:space="preserve">Before you begin</w:t>
       </w:r>
     </w:p>
-    <w:bookmarkEnd w:id="103"/>
+    <w:bookmarkEnd w:id="104"/>
     <w:p>
       <w:pPr>
         <w:pStyle w:val="Compact"/>
@@ -3925,7 +3948,7 @@
       <w:r>
         <w:t xml:space="preserve"> </w:t>
       </w:r>
-      <w:hyperlink r:id="rId104">
+      <w:hyperlink r:id="rId105">
         <w:r>
           <w:rPr>
             <w:rStyle w:val="Link"/>
@@ -3940,7 +3963,7 @@
         <w:t xml:space="preserve">.</w:t>
       </w:r>
     </w:p>
-    <w:bookmarkStart w:id="105" w:name="milestone-deliverables"/>
+    <w:bookmarkStart w:id="106" w:name="milestone-deliverables"/>
     <w:p>
       <w:pPr>
         <w:pStyle w:val="Heading2"/>
@@ -3949,7 +3972,7 @@
         <w:t xml:space="preserve">Milestone Deliverables</w:t>
       </w:r>
     </w:p>
-    <w:bookmarkEnd w:id="105"/>
+    <w:bookmarkEnd w:id="106"/>
     <w:p>
       <w:pPr>
         <w:pStyle w:val="Compact"/>
@@ -4085,7 +4108,7 @@
         <w:t xml:space="preserve">Use Zotero to share 20 resources related to your research question and/or method. Your post should include a link to Zotero's RSS feed for the collection and 1-2 sentences. This could cover either how you found resources, types of items you are still looking for, or a very brief commentary about a resource you found interesting. Also provide feedback and suggestions to your classmates by replying to their posts.</w:t>
       </w:r>
     </w:p>
-    <w:bookmarkStart w:id="106" w:name="final-deliverables"/>
+    <w:bookmarkStart w:id="107" w:name="final-deliverables"/>
     <w:p>
       <w:pPr>
         <w:pStyle w:val="Heading2"/>
@@ -4094,7 +4117,7 @@
         <w:t xml:space="preserve">Final Deliverables</w:t>
       </w:r>
     </w:p>
-    <w:bookmarkEnd w:id="106"/>
+    <w:bookmarkEnd w:id="107"/>
     <w:p>
       <w:pPr>
         <w:pStyle w:val="Compact"/>
@@ -4200,7 +4223,7 @@
         <w:t xml:space="preserve">Use this presentation to efficiently summarize the relevance of this problem to people and organizations who have a stake in resolving the knowledge gap that you have identified. Do explain the general approach to investigating the question, but save methodological details for the extended abstract. Five minute summaries are difficult, so practice your presentation with a classmate or colleague outside class.</w:t>
       </w:r>
     </w:p>
-    <w:bookmarkStart w:id="107" w:name="resources-1"/>
+    <w:bookmarkStart w:id="108" w:name="resources-1"/>
     <w:p>
       <w:pPr>
         <w:pStyle w:val="Heading2"/>
@@ -4209,7 +4232,7 @@
         <w:t xml:space="preserve">Resources</w:t>
       </w:r>
     </w:p>
-    <w:bookmarkEnd w:id="107"/>
+    <w:bookmarkEnd w:id="108"/>
     <w:p>
       <w:pPr>
         <w:pStyle w:val="Compact"/>
@@ -4230,7 +4253,7 @@
           <w:ilvl w:val="1"/>
         </w:numPr>
       </w:pPr>
-      <w:hyperlink r:id="rId108">
+      <w:hyperlink r:id="rId109">
         <w:r>
           <w:rPr>
             <w:rStyle w:val="Link"/>
@@ -4259,7 +4282,7 @@
           <w:ilvl w:val="1"/>
         </w:numPr>
       </w:pPr>
-      <w:hyperlink r:id="rId104">
+      <w:hyperlink r:id="rId105">
         <w:r>
           <w:rPr>
             <w:rStyle w:val="Link"/>
@@ -4288,7 +4311,7 @@
           <w:ilvl w:val="1"/>
         </w:numPr>
       </w:pPr>
-      <w:hyperlink r:id="rId109">
+      <w:hyperlink r:id="rId110">
         <w:r>
           <w:rPr>
             <w:rStyle w:val="Link"/>
@@ -4308,7 +4331,7 @@
 <file path=word/numbering.xml><?xml version="1.0" encoding="utf-8"?>
 <w:numbering xmlns:w="http://schemas.openxmlformats.org/wordprocessingml/2006/main">
   <w:abstractNum w:abstractNumId="0">
-    <w:nsid w:val="a346dbdb"/>
+    <w:nsid w:val="7e25b1f1"/>
     <w:multiLevelType w:val="multilevel"/>
     <w:lvl w:ilvl="0">
       <w:numFmt w:val="bullet"/>
@@ -4389,7 +4412,7 @@
     </w:lvl>
   </w:abstractNum>
   <w:abstractNum w:abstractNumId="3">
-    <w:nsid w:val="b3075d1d"/>
+    <w:nsid w:val="c8291908"/>
     <w:multiLevelType w:val="multilevel"/>
     <w:lvl w:ilvl="0">
       <w:numFmt w:val="bullet"/>
@@ -4470,7 +4493,7 @@
     </w:lvl>
   </w:abstractNum>
   <w:abstractNum w:abstractNumId="2">
-    <w:nsid w:val="3ef3f570"/>
+    <w:nsid w:val="d357a748"/>
     <w:multiLevelType w:val="multilevel"/>
     <w:lvl w:ilvl="0">
       <w:start w:val="1"/>

</xml_diff>

<commit_message>
Pull in from Zotero & regenerate docx versions of A,B,C
</commit_message>
<xml_diff>
--- a/SecAFall16.docx
+++ b/SecAFall16.docx
@@ -107,7 +107,7 @@
         <w:t xml:space="preserve"> </w:t>
       </w:r>
       <w:r>
-        <w:t xml:space="preserve">17:43:45</w:t>
+        <w:t xml:space="preserve">17:57:27</w:t>
       </w:r>
       <w:r>
         <w:t xml:space="preserve"> </w:t>
@@ -1815,7 +1815,7 @@
         <w:t xml:space="preserve"> </w:t>
       </w:r>
       <w:r>
-        <w:t xml:space="preserve">30, no. 11 (November 1987): 933–47. doi:10.1145/32206.32209.</w:t>
+        <w:t xml:space="preserve">30, no. 11 (November 1987): 933–47. [Locate full text from http://sfx.carli.illinois.edu/sfxuiu/az].</w:t>
       </w:r>
     </w:p>
     <w:p>
@@ -1832,7 +1832,7 @@
         <w:t xml:space="preserve">Proceedings of the Symposium on HTML5 and XML</w:t>
       </w:r>
       <w:r>
-        <w:t xml:space="preserve">, Vol. 14. Balisage Series on Markup Technologies. Washington, DC: Muberry Technologies, Inc., 2014. doi:10.4242/BalisageVol14.DeRose01.</w:t>
+        <w:t xml:space="preserve">, Vol. 14. Balisage Series on Markup Technologies. Washington, DC: Muberry Technologies, Inc., 2014. http://dx.doi.org/10.4242/BalisageVol14.DeRose01.</w:t>
       </w:r>
     </w:p>
     <w:p>
@@ -2140,7 +2140,7 @@
         <w:t xml:space="preserve"> </w:t>
       </w:r>
       <w:r>
-        <w:t xml:space="preserve">14, no. 2 (2013): 159–76. doi:10.5860/crl-309.</w:t>
+        <w:t xml:space="preserve">14, no. 2 (2013): 159–76. [Locate full text from http://sfx.carli.illinois.edu/sfxuiu/az].</w:t>
       </w:r>
     </w:p>
     <w:p>
@@ -4331,7 +4331,7 @@
 <file path=word/numbering.xml><?xml version="1.0" encoding="utf-8"?>
 <w:numbering xmlns:w="http://schemas.openxmlformats.org/wordprocessingml/2006/main">
   <w:abstractNum w:abstractNumId="0">
-    <w:nsid w:val="7e25b1f1"/>
+    <w:nsid w:val="fe33b057"/>
     <w:multiLevelType w:val="multilevel"/>
     <w:lvl w:ilvl="0">
       <w:numFmt w:val="bullet"/>
@@ -4412,7 +4412,7 @@
     </w:lvl>
   </w:abstractNum>
   <w:abstractNum w:abstractNumId="3">
-    <w:nsid w:val="c8291908"/>
+    <w:nsid w:val="269b9cfb"/>
     <w:multiLevelType w:val="multilevel"/>
     <w:lvl w:ilvl="0">
       <w:numFmt w:val="bullet"/>
@@ -4493,7 +4493,7 @@
     </w:lvl>
   </w:abstractNum>
   <w:abstractNum w:abstractNumId="2">
-    <w:nsid w:val="d357a748"/>
+    <w:nsid w:val="9171eb48"/>
     <w:multiLevelType w:val="multilevel"/>
     <w:lvl w:ilvl="0">
       <w:start w:val="1"/>

</xml_diff>

<commit_message>
Add w3req:Toward a history of children as readers, 1890–1930
</commit_message>
<xml_diff>
--- a/SecAFall16.docx
+++ b/SecAFall16.docx
@@ -89,7 +89,7 @@
         <w:t xml:space="preserve"> </w:t>
       </w:r>
       <w:r>
-        <w:t xml:space="preserve">Tue</w:t>
+        <w:t xml:space="preserve">Thu</w:t>
       </w:r>
       <w:r>
         <w:t xml:space="preserve"> </w:t>
@@ -101,13 +101,13 @@
         <w:t xml:space="preserve"> </w:t>
       </w:r>
       <w:r>
-        <w:t xml:space="preserve">23</w:t>
-      </w:r>
-      <w:r>
-        <w:t xml:space="preserve"> </w:t>
-      </w:r>
-      <w:r>
-        <w:t xml:space="preserve">17:57:27</w:t>
+        <w:t xml:space="preserve">25</w:t>
+      </w:r>
+      <w:r>
+        <w:t xml:space="preserve"> </w:t>
+      </w:r>
+      <w:r>
+        <w:t xml:space="preserve">12:08:39</w:t>
       </w:r>
       <w:r>
         <w:t xml:space="preserve"> </w:t>
@@ -1618,6 +1618,26 @@
       </w:r>
       <w:r>
         <w:t xml:space="preserve">, 71–106. Library and Information Science Text Series. Santa Barbara, Calif: Libraries Unlimited, 2010. [Locate full text from http://vufind.carli.illinois.edu/vf-uiu/].</w:t>
+      </w:r>
+    </w:p>
+    <w:p>
+      <w:r>
+        <w:t xml:space="preserve">McDowell, Kathleen. “Toward a History of Children as Readers, 1890–1930.”</w:t>
+      </w:r>
+      <w:r>
+        <w:t xml:space="preserve"> </w:t>
+      </w:r>
+      <w:r>
+        <w:rPr>
+          <w:i/>
+        </w:rPr>
+        <w:t xml:space="preserve">Book History</w:t>
+      </w:r>
+      <w:r>
+        <w:t xml:space="preserve"> </w:t>
+      </w:r>
+      <w:r>
+        <w:t xml:space="preserve">12, no. 1 (2009): 240–65. [Locate full text from http://sfx.carli.illinois.edu/sfxuiu/az].</w:t>
       </w:r>
     </w:p>
     <w:p>
@@ -4331,7 +4351,7 @@
 <file path=word/numbering.xml><?xml version="1.0" encoding="utf-8"?>
 <w:numbering xmlns:w="http://schemas.openxmlformats.org/wordprocessingml/2006/main">
   <w:abstractNum w:abstractNumId="0">
-    <w:nsid w:val="fe33b057"/>
+    <w:nsid w:val="54098c6e"/>
     <w:multiLevelType w:val="multilevel"/>
     <w:lvl w:ilvl="0">
       <w:numFmt w:val="bullet"/>
@@ -4412,7 +4432,7 @@
     </w:lvl>
   </w:abstractNum>
   <w:abstractNum w:abstractNumId="3">
-    <w:nsid w:val="269b9cfb"/>
+    <w:nsid w:val="b2ccabf6"/>
     <w:multiLevelType w:val="multilevel"/>
     <w:lvl w:ilvl="0">
       <w:numFmt w:val="bullet"/>
@@ -4493,7 +4513,7 @@
     </w:lvl>
   </w:abstractNum>
   <w:abstractNum w:abstractNumId="2">
-    <w:nsid w:val="9171eb48"/>
+    <w:nsid w:val="c53c4629"/>
     <w:multiLevelType w:val="multilevel"/>
     <w:lvl w:ilvl="0">
       <w:start w:val="1"/>

</xml_diff>